<commit_message>
Add detailed steps for creating data servers, physical schemas, logical schemas, and mapping contexts in ODI Notes
</commit_message>
<xml_diff>
--- a/ODI Notes.docx
+++ b/ODI Notes.docx
@@ -5067,7 +5067,7 @@
     <w:p>
       <w:r>
         <w:pict w14:anchorId="6BED7725">
-          <v:rect id="_x0000_i1080" style="width:0;height:1.5pt" o:hralign="center" o:hrstd="t" o:hr="t" fillcolor="#a0a0a0" stroked="f"/>
+          <v:rect id="_x0000_i1050" style="width:0;height:1.5pt" o:hralign="center" o:hrstd="t" o:hr="t" fillcolor="#a0a0a0" stroked="f"/>
         </w:pict>
       </w:r>
     </w:p>
@@ -5342,10 +5342,7 @@
         <w:t xml:space="preserve">Logical schemas: </w:t>
       </w:r>
       <w:r>
-        <w:t>Aliases or placeholders for the real schemas.</w:t>
-      </w:r>
-      <w:r>
-        <w:t xml:space="preserve"> </w:t>
+        <w:t xml:space="preserve">Aliases or placeholders for the real schemas. </w:t>
       </w:r>
     </w:p>
     <w:p>
@@ -5512,7 +5509,7 @@
     <w:p>
       <w:r>
         <w:pict w14:anchorId="1000BD0E">
-          <v:rect id="_x0000_i1081" style="width:0;height:1.5pt" o:hralign="center" o:hrstd="t" o:hr="t" fillcolor="#a0a0a0" stroked="f"/>
+          <v:rect id="_x0000_i1051" style="width:0;height:1.5pt" o:hralign="center" o:hrstd="t" o:hr="t" fillcolor="#a0a0a0" stroked="f"/>
         </w:pict>
       </w:r>
     </w:p>
@@ -5707,7 +5704,7 @@
     <w:p>
       <w:r>
         <w:pict w14:anchorId="07618A3F">
-          <v:rect id="_x0000_i1082" style="width:0;height:1.5pt" o:hralign="center" o:hrstd="t" o:hr="t" fillcolor="#a0a0a0" stroked="f"/>
+          <v:rect id="_x0000_i1052" style="width:0;height:1.5pt" o:hralign="center" o:hrstd="t" o:hr="t" fillcolor="#a0a0a0" stroked="f"/>
         </w:pict>
       </w:r>
     </w:p>
@@ -6128,7 +6125,7 @@
     <w:p>
       <w:r>
         <w:pict w14:anchorId="282D7C67">
-          <v:rect id="_x0000_i1091" style="width:0;height:1.5pt" o:hralign="center" o:hrstd="t" o:hr="t" fillcolor="#a0a0a0" stroked="f"/>
+          <v:rect id="_x0000_i1053" style="width:0;height:1.5pt" o:hralign="center" o:hrstd="t" o:hr="t" fillcolor="#a0a0a0" stroked="f"/>
         </w:pict>
       </w:r>
     </w:p>
@@ -6516,7 +6513,7 @@
     <w:p>
       <w:r>
         <w:pict w14:anchorId="4401434A">
-          <v:rect id="_x0000_i1083" style="width:0;height:1.5pt" o:hralign="center" o:hrstd="t" o:hr="t" fillcolor="#a0a0a0" stroked="f"/>
+          <v:rect id="_x0000_i1054" style="width:0;height:1.5pt" o:hralign="center" o:hrstd="t" o:hr="t" fillcolor="#a0a0a0" stroked="f"/>
         </w:pict>
       </w:r>
     </w:p>
@@ -6644,7 +6641,7 @@
     <w:p>
       <w:r>
         <w:pict w14:anchorId="7F7F54C1">
-          <v:rect id="_x0000_i1084" style="width:0;height:1.5pt" o:hralign="center" o:hrstd="t" o:hr="t" fillcolor="#a0a0a0" stroked="f"/>
+          <v:rect id="_x0000_i1055" style="width:0;height:1.5pt" o:hralign="center" o:hrstd="t" o:hr="t" fillcolor="#a0a0a0" stroked="f"/>
         </w:pict>
       </w:r>
     </w:p>
@@ -6942,7 +6939,7 @@
     <w:p>
       <w:r>
         <w:pict w14:anchorId="62D8ABFE">
-          <v:rect id="_x0000_i1090" style="width:0;height:1.5pt" o:hralign="center" o:hrstd="t" o:hr="t" fillcolor="#a0a0a0" stroked="f"/>
+          <v:rect id="_x0000_i1056" style="width:0;height:1.5pt" o:hralign="center" o:hrstd="t" o:hr="t" fillcolor="#a0a0a0" stroked="f"/>
         </w:pict>
       </w:r>
     </w:p>
@@ -6974,7 +6971,7 @@
     <w:p>
       <w:r>
         <w:pict w14:anchorId="242EC6E2">
-          <v:rect id="_x0000_i1142" style="width:0;height:1.5pt" o:hralign="center" o:hrstd="t" o:hr="t" fillcolor="#a0a0a0" stroked="f"/>
+          <v:rect id="_x0000_i1057" style="width:0;height:1.5pt" o:hralign="center" o:hrstd="t" o:hr="t" fillcolor="#a0a0a0" stroked="f"/>
         </w:pict>
       </w:r>
     </w:p>
@@ -7351,7 +7348,7 @@
     <w:p>
       <w:r>
         <w:pict w14:anchorId="31908FD7">
-          <v:rect id="_x0000_i1129" style="width:0;height:1.5pt" o:hralign="center" o:hrstd="t" o:hr="t" fillcolor="#a0a0a0" stroked="f"/>
+          <v:rect id="_x0000_i1058" style="width:0;height:1.5pt" o:hralign="center" o:hrstd="t" o:hr="t" fillcolor="#a0a0a0" stroked="f"/>
         </w:pict>
       </w:r>
     </w:p>
@@ -7857,6 +7854,9 @@
     </w:p>
     <w:p>
       <w:r>
+        <w:rPr>
+          <w:noProof/>
+        </w:rPr>
         <w:drawing>
           <wp:inline distT="0" distB="0" distL="0" distR="0" wp14:anchorId="1E5288BB" wp14:editId="5572AEF6">
             <wp:extent cx="6541824" cy="957532"/>
@@ -7905,6 +7905,9 @@
     </w:p>
     <w:p>
       <w:r>
+        <w:rPr>
+          <w:noProof/>
+        </w:rPr>
         <w:lastRenderedPageBreak/>
         <w:drawing>
           <wp:inline distT="0" distB="0" distL="0" distR="0" wp14:anchorId="4BAF1763" wp14:editId="7FD3E2DA">
@@ -8058,6 +8061,9 @@
     </w:p>
     <w:p>
       <w:r>
+        <w:rPr>
+          <w:noProof/>
+        </w:rPr>
         <w:drawing>
           <wp:inline distT="0" distB="0" distL="0" distR="0" wp14:anchorId="2DEB6042" wp14:editId="58E82FAC">
             <wp:extent cx="6623722" cy="845389"/>
@@ -8201,6 +8207,9 @@
         </mc:AlternateContent>
       </w:r>
       <w:r>
+        <w:rPr>
+          <w:noProof/>
+        </w:rPr>
         <w:drawing>
           <wp:inline distT="0" distB="0" distL="0" distR="0" wp14:anchorId="74D711A1" wp14:editId="3A831B4A">
             <wp:extent cx="6619513" cy="707366"/>
@@ -8250,7 +8259,7 @@
     <w:p>
       <w:r>
         <w:pict w14:anchorId="11EAE660">
-          <v:rect id="_x0000_i1130" style="width:0;height:1.5pt" o:hralign="center" o:hrstd="t" o:hr="t" fillcolor="#a0a0a0" stroked="f"/>
+          <v:rect id="_x0000_i1059" style="width:0;height:1.5pt" o:hralign="center" o:hrstd="t" o:hr="t" fillcolor="#a0a0a0" stroked="f"/>
         </w:pict>
       </w:r>
     </w:p>
@@ -8337,7 +8346,7 @@
     <w:p>
       <w:r>
         <w:pict w14:anchorId="7B94BE59">
-          <v:rect id="_x0000_i1131" style="width:0;height:1.5pt" o:hralign="center" o:hrstd="t" o:hr="t" fillcolor="#a0a0a0" stroked="f"/>
+          <v:rect id="_x0000_i1060" style="width:0;height:1.5pt" o:hralign="center" o:hrstd="t" o:hr="t" fillcolor="#a0a0a0" stroked="f"/>
         </w:pict>
       </w:r>
     </w:p>
@@ -8411,7 +8420,7 @@
     <w:p>
       <w:r>
         <w:pict w14:anchorId="1457557E">
-          <v:rect id="_x0000_i1132" style="width:0;height:1.5pt" o:hralign="center" o:hrstd="t" o:hr="t" fillcolor="#a0a0a0" stroked="f"/>
+          <v:rect id="_x0000_i1061" style="width:0;height:1.5pt" o:hralign="center" o:hrstd="t" o:hr="t" fillcolor="#a0a0a0" stroked="f"/>
         </w:pict>
       </w:r>
     </w:p>
@@ -8494,7 +8503,7 @@
     <w:p>
       <w:r>
         <w:pict w14:anchorId="757791AC">
-          <v:rect id="_x0000_i1133" style="width:0;height:1.5pt" o:hralign="center" o:hrstd="t" o:hr="t" fillcolor="#a0a0a0" stroked="f"/>
+          <v:rect id="_x0000_i1062" style="width:0;height:1.5pt" o:hralign="center" o:hrstd="t" o:hr="t" fillcolor="#a0a0a0" stroked="f"/>
         </w:pict>
       </w:r>
     </w:p>
@@ -8733,7 +8742,7 @@
     <w:p>
       <w:r>
         <w:pict w14:anchorId="2DA8A14D">
-          <v:rect id="_x0000_i1145" style="width:0;height:1.5pt" o:hralign="center" o:hrstd="t" o:hr="t" fillcolor="#a0a0a0" stroked="f"/>
+          <v:rect id="_x0000_i1063" style="width:0;height:1.5pt" o:hralign="center" o:hrstd="t" o:hr="t" fillcolor="#a0a0a0" stroked="f"/>
         </w:pict>
       </w:r>
     </w:p>
@@ -8880,7 +8889,7 @@
     <w:p>
       <w:r>
         <w:pict w14:anchorId="7488AC99">
-          <v:rect id="_x0000_i1146" style="width:0;height:1.5pt" o:hralign="center" o:hrstd="t" o:hr="t" fillcolor="#a0a0a0" stroked="f"/>
+          <v:rect id="_x0000_i1064" style="width:0;height:1.5pt" o:hralign="center" o:hrstd="t" o:hr="t" fillcolor="#a0a0a0" stroked="f"/>
         </w:pict>
       </w:r>
     </w:p>
@@ -8889,6 +8898,982 @@
         <w:br w:type="page"/>
       </w:r>
     </w:p>
+    <w:p>
+      <w:pPr>
+        <w:rPr>
+          <w:b/>
+          <w:bCs/>
+        </w:rPr>
+      </w:pPr>
+      <w:r>
+        <w:rPr>
+          <w:rFonts w:ascii="Segoe UI Emoji" w:hAnsi="Segoe UI Emoji" w:cs="Segoe UI Emoji"/>
+          <w:b/>
+          <w:bCs/>
+        </w:rPr>
+        <w:lastRenderedPageBreak/>
+        <w:t>🔧</w:t>
+      </w:r>
+      <w:r>
+        <w:rPr>
+          <w:b/>
+          <w:bCs/>
+        </w:rPr>
+        <w:t xml:space="preserve"> 1. Creating a Data Server</w:t>
+      </w:r>
+    </w:p>
+    <w:p>
+      <w:pPr>
+        <w:numPr>
+          <w:ilvl w:val="0"/>
+          <w:numId w:val="49"/>
+        </w:numPr>
+      </w:pPr>
+      <w:r>
+        <w:rPr>
+          <w:b/>
+          <w:bCs/>
+        </w:rPr>
+        <w:t>Step:</w:t>
+      </w:r>
+      <w:r>
+        <w:t xml:space="preserve"> Right-click on a technology (e.g., Oracle) → </w:t>
+      </w:r>
+      <w:r>
+        <w:rPr>
+          <w:b/>
+          <w:bCs/>
+        </w:rPr>
+        <w:t>New Data Server</w:t>
+      </w:r>
+      <w:r>
+        <w:t>.</w:t>
+      </w:r>
+    </w:p>
+    <w:p>
+      <w:pPr>
+        <w:numPr>
+          <w:ilvl w:val="0"/>
+          <w:numId w:val="49"/>
+        </w:numPr>
+      </w:pPr>
+      <w:r>
+        <w:rPr>
+          <w:b/>
+          <w:bCs/>
+        </w:rPr>
+        <w:t>For JDBC:</w:t>
+      </w:r>
+    </w:p>
+    <w:p>
+      <w:pPr>
+        <w:numPr>
+          <w:ilvl w:val="1"/>
+          <w:numId w:val="49"/>
+        </w:numPr>
+      </w:pPr>
+      <w:r>
+        <w:t xml:space="preserve">Choose JDBC driver (recommended: </w:t>
+      </w:r>
+      <w:r>
+        <w:rPr>
+          <w:b/>
+          <w:bCs/>
+        </w:rPr>
+        <w:t>Type 4</w:t>
+      </w:r>
+      <w:r>
+        <w:t xml:space="preserve"> for direct TCP/IP access).</w:t>
+      </w:r>
+    </w:p>
+    <w:p>
+      <w:pPr>
+        <w:numPr>
+          <w:ilvl w:val="2"/>
+          <w:numId w:val="49"/>
+        </w:numPr>
+      </w:pPr>
+      <w:r>
+        <w:t>Type 3: Requires middle-tier server (3-tier architecture).</w:t>
+      </w:r>
+    </w:p>
+    <w:p>
+      <w:pPr>
+        <w:numPr>
+          <w:ilvl w:val="2"/>
+          <w:numId w:val="49"/>
+        </w:numPr>
+      </w:pPr>
+      <w:r>
+        <w:t>Type 2: Requires native DB client.</w:t>
+      </w:r>
+    </w:p>
+    <w:p>
+      <w:pPr>
+        <w:numPr>
+          <w:ilvl w:val="2"/>
+          <w:numId w:val="49"/>
+        </w:numPr>
+      </w:pPr>
+      <w:r>
+        <w:t>Type 1: Uses ODBC bridge.</w:t>
+      </w:r>
+    </w:p>
+    <w:p>
+      <w:pPr>
+        <w:numPr>
+          <w:ilvl w:val="1"/>
+          <w:numId w:val="49"/>
+        </w:numPr>
+      </w:pPr>
+      <w:r>
+        <w:t xml:space="preserve">Enter </w:t>
+      </w:r>
+      <w:r>
+        <w:rPr>
+          <w:b/>
+          <w:bCs/>
+        </w:rPr>
+        <w:t>JDBC URL</w:t>
+      </w:r>
+      <w:r>
+        <w:t xml:space="preserve"> and </w:t>
+      </w:r>
+      <w:r>
+        <w:rPr>
+          <w:b/>
+          <w:bCs/>
+        </w:rPr>
+        <w:t>Java class name</w:t>
+      </w:r>
+      <w:r>
+        <w:t xml:space="preserve"> of the driver.</w:t>
+      </w:r>
+    </w:p>
+    <w:p>
+      <w:pPr>
+        <w:numPr>
+          <w:ilvl w:val="1"/>
+          <w:numId w:val="49"/>
+        </w:numPr>
+      </w:pPr>
+      <w:r>
+        <w:t>Test connection:</w:t>
+      </w:r>
+    </w:p>
+    <w:p>
+      <w:pPr>
+        <w:numPr>
+          <w:ilvl w:val="2"/>
+          <w:numId w:val="49"/>
+        </w:numPr>
+      </w:pPr>
+      <w:r>
+        <w:t xml:space="preserve">Choose agent (e.g., </w:t>
+      </w:r>
+      <w:r>
+        <w:rPr>
+          <w:b/>
+          <w:bCs/>
+        </w:rPr>
+        <w:t>Local (No Agent)</w:t>
+      </w:r>
+      <w:r>
+        <w:t xml:space="preserve"> for dev).</w:t>
+      </w:r>
+    </w:p>
+    <w:p>
+      <w:pPr>
+        <w:numPr>
+          <w:ilvl w:val="2"/>
+          <w:numId w:val="49"/>
+        </w:numPr>
+      </w:pPr>
+      <w:r>
+        <w:t>Validates driver, URL, and network.</w:t>
+      </w:r>
+    </w:p>
+    <w:p>
+      <w:r>
+        <w:pict w14:anchorId="0A340227">
+          <v:rect id="_x0000_i1107" style="width:0;height:1.5pt" o:hralign="center" o:hrstd="t" o:hr="t" fillcolor="#a0a0a0" stroked="f"/>
+        </w:pict>
+      </w:r>
+    </w:p>
+    <w:p>
+      <w:pPr>
+        <w:rPr>
+          <w:b/>
+          <w:bCs/>
+        </w:rPr>
+      </w:pPr>
+      <w:r>
+        <w:rPr>
+          <w:rFonts w:ascii="Segoe UI Emoji" w:hAnsi="Segoe UI Emoji" w:cs="Segoe UI Emoji"/>
+          <w:b/>
+          <w:bCs/>
+        </w:rPr>
+        <w:t>📁</w:t>
+      </w:r>
+      <w:r>
+        <w:rPr>
+          <w:b/>
+          <w:bCs/>
+        </w:rPr>
+        <w:t xml:space="preserve"> 2. Creating a Physical Schema</w:t>
+      </w:r>
+    </w:p>
+    <w:p>
+      <w:pPr>
+        <w:numPr>
+          <w:ilvl w:val="0"/>
+          <w:numId w:val="50"/>
+        </w:numPr>
+      </w:pPr>
+      <w:r>
+        <w:t xml:space="preserve">Right-click the data server → </w:t>
+      </w:r>
+      <w:r>
+        <w:rPr>
+          <w:b/>
+          <w:bCs/>
+        </w:rPr>
+        <w:t>New Physical Schema</w:t>
+      </w:r>
+      <w:r>
+        <w:t>.</w:t>
+      </w:r>
+    </w:p>
+    <w:p>
+      <w:pPr>
+        <w:numPr>
+          <w:ilvl w:val="0"/>
+          <w:numId w:val="50"/>
+        </w:numPr>
+      </w:pPr>
+      <w:r>
+        <w:t>Consists of:</w:t>
+      </w:r>
+    </w:p>
+    <w:p>
+      <w:pPr>
+        <w:numPr>
+          <w:ilvl w:val="1"/>
+          <w:numId w:val="50"/>
+        </w:numPr>
+      </w:pPr>
+      <w:r>
+        <w:rPr>
+          <w:b/>
+          <w:bCs/>
+        </w:rPr>
+        <w:t>Data Schema</w:t>
+      </w:r>
+      <w:r>
+        <w:t>: Where actual tables are stored.</w:t>
+      </w:r>
+    </w:p>
+    <w:p>
+      <w:pPr>
+        <w:numPr>
+          <w:ilvl w:val="1"/>
+          <w:numId w:val="50"/>
+        </w:numPr>
+      </w:pPr>
+      <w:r>
+        <w:rPr>
+          <w:b/>
+          <w:bCs/>
+        </w:rPr>
+        <w:t>Work Schema</w:t>
+      </w:r>
+      <w:r>
+        <w:t>: For temporary tables (C$, I$, E$ prefixed).</w:t>
+      </w:r>
+    </w:p>
+    <w:p>
+      <w:pPr>
+        <w:numPr>
+          <w:ilvl w:val="0"/>
+          <w:numId w:val="50"/>
+        </w:numPr>
+      </w:pPr>
+      <w:r>
+        <w:t>Example:</w:t>
+      </w:r>
+    </w:p>
+    <w:p>
+      <w:pPr>
+        <w:numPr>
+          <w:ilvl w:val="1"/>
+          <w:numId w:val="50"/>
+        </w:numPr>
+      </w:pPr>
+      <w:r>
+        <w:t>SALES_DEV as Data Schema.</w:t>
+      </w:r>
+    </w:p>
+    <w:p>
+      <w:pPr>
+        <w:numPr>
+          <w:ilvl w:val="1"/>
+          <w:numId w:val="50"/>
+        </w:numPr>
+      </w:pPr>
+      <w:r>
+        <w:t>ODI_TEMP as shared Work Schema (can be reused for multiple data schemas).</w:t>
+      </w:r>
+    </w:p>
+    <w:p>
+      <w:pPr>
+        <w:numPr>
+          <w:ilvl w:val="0"/>
+          <w:numId w:val="50"/>
+        </w:numPr>
+      </w:pPr>
+      <w:r>
+        <w:t>Multiple physical schemas (e.g., SALES_DEV, SALES_PROD) can exist under one data server.</w:t>
+      </w:r>
+    </w:p>
+    <w:p>
+      <w:r>
+        <w:pict w14:anchorId="08434F03">
+          <v:rect id="_x0000_i1108" style="width:0;height:1.5pt" o:hralign="center" o:hrstd="t" o:hr="t" fillcolor="#a0a0a0" stroked="f"/>
+        </w:pict>
+      </w:r>
+    </w:p>
+    <w:p>
+      <w:pPr>
+        <w:rPr>
+          <w:b/>
+          <w:bCs/>
+        </w:rPr>
+      </w:pPr>
+      <w:r>
+        <w:rPr>
+          <w:rFonts w:ascii="Segoe UI Emoji" w:hAnsi="Segoe UI Emoji" w:cs="Segoe UI Emoji"/>
+          <w:b/>
+          <w:bCs/>
+        </w:rPr>
+        <w:t>🧠</w:t>
+      </w:r>
+      <w:r>
+        <w:rPr>
+          <w:b/>
+          <w:bCs/>
+        </w:rPr>
+        <w:t xml:space="preserve"> 3. Creating Logical Schemas</w:t>
+      </w:r>
+    </w:p>
+    <w:p>
+      <w:pPr>
+        <w:numPr>
+          <w:ilvl w:val="0"/>
+          <w:numId w:val="51"/>
+        </w:numPr>
+      </w:pPr>
+      <w:r>
+        <w:t xml:space="preserve">Navigate to </w:t>
+      </w:r>
+      <w:r>
+        <w:rPr>
+          <w:b/>
+          <w:bCs/>
+        </w:rPr>
+        <w:t>Logical Architecture</w:t>
+      </w:r>
+      <w:r>
+        <w:t xml:space="preserve"> → Right-click on Technology → </w:t>
+      </w:r>
+      <w:r>
+        <w:rPr>
+          <w:b/>
+          <w:bCs/>
+        </w:rPr>
+        <w:t>New Logical Schema</w:t>
+      </w:r>
+      <w:r>
+        <w:t>.</w:t>
+      </w:r>
+    </w:p>
+    <w:p>
+      <w:pPr>
+        <w:numPr>
+          <w:ilvl w:val="0"/>
+          <w:numId w:val="51"/>
+        </w:numPr>
+      </w:pPr>
+      <w:r>
+        <w:t xml:space="preserve">Assign a </w:t>
+      </w:r>
+      <w:r>
+        <w:rPr>
+          <w:b/>
+          <w:bCs/>
+        </w:rPr>
+        <w:t>name</w:t>
+      </w:r>
+      <w:r>
+        <w:t xml:space="preserve"> (e.g., ORACLE_ORCLLOCAL).</w:t>
+      </w:r>
+    </w:p>
+    <w:p>
+      <w:pPr>
+        <w:numPr>
+          <w:ilvl w:val="0"/>
+          <w:numId w:val="51"/>
+        </w:numPr>
+      </w:pPr>
+      <w:r>
+        <w:rPr>
+          <w:b/>
+          <w:bCs/>
+        </w:rPr>
+        <w:t>Map to physical schemas via contexts</w:t>
+      </w:r>
+      <w:r>
+        <w:t>:</w:t>
+      </w:r>
+    </w:p>
+    <w:p>
+      <w:pPr>
+        <w:numPr>
+          <w:ilvl w:val="1"/>
+          <w:numId w:val="51"/>
+        </w:numPr>
+      </w:pPr>
+      <w:r>
+        <w:t>Development → SALES_DEV</w:t>
+      </w:r>
+    </w:p>
+    <w:p>
+      <w:pPr>
+        <w:numPr>
+          <w:ilvl w:val="1"/>
+          <w:numId w:val="51"/>
+        </w:numPr>
+      </w:pPr>
+      <w:r>
+        <w:t>Production → SALES_PROD</w:t>
+      </w:r>
+    </w:p>
+    <w:p>
+      <w:pPr>
+        <w:numPr>
+          <w:ilvl w:val="1"/>
+          <w:numId w:val="51"/>
+        </w:numPr>
+      </w:pPr>
+      <w:r>
+        <w:t>Global → SALES_DEV</w:t>
+      </w:r>
+    </w:p>
+    <w:p>
+      <w:r>
+        <w:pict w14:anchorId="193AEC73">
+          <v:rect id="_x0000_i1109" style="width:0;height:1.5pt" o:hralign="center" o:hrstd="t" o:hr="t" fillcolor="#a0a0a0" stroked="f"/>
+        </w:pict>
+      </w:r>
+    </w:p>
+    <w:p>
+      <w:pPr>
+        <w:rPr>
+          <w:b/>
+          <w:bCs/>
+        </w:rPr>
+      </w:pPr>
+      <w:r>
+        <w:rPr>
+          <w:rFonts w:ascii="Segoe UI Emoji" w:hAnsi="Segoe UI Emoji" w:cs="Segoe UI Emoji"/>
+          <w:b/>
+          <w:bCs/>
+        </w:rPr>
+        <w:t>🤖</w:t>
+      </w:r>
+      <w:r>
+        <w:rPr>
+          <w:b/>
+          <w:bCs/>
+        </w:rPr>
+        <w:t xml:space="preserve"> 4. Creating Logical Agents</w:t>
+      </w:r>
+    </w:p>
+    <w:p>
+      <w:pPr>
+        <w:numPr>
+          <w:ilvl w:val="0"/>
+          <w:numId w:val="52"/>
+        </w:numPr>
+      </w:pPr>
+      <w:r>
+        <w:t xml:space="preserve">Go to Logical Architecture → Agents → Right-click → </w:t>
+      </w:r>
+      <w:r>
+        <w:rPr>
+          <w:b/>
+          <w:bCs/>
+        </w:rPr>
+        <w:t>New Logical Agent</w:t>
+      </w:r>
+      <w:r>
+        <w:t>.</w:t>
+      </w:r>
+    </w:p>
+    <w:p>
+      <w:pPr>
+        <w:numPr>
+          <w:ilvl w:val="0"/>
+          <w:numId w:val="52"/>
+        </w:numPr>
+      </w:pPr>
+      <w:r>
+        <w:t xml:space="preserve">Map </w:t>
+      </w:r>
+      <w:r>
+        <w:rPr>
+          <w:b/>
+          <w:bCs/>
+        </w:rPr>
+        <w:t>logical agents</w:t>
+      </w:r>
+      <w:r>
+        <w:t xml:space="preserve"> to </w:t>
+      </w:r>
+      <w:r>
+        <w:rPr>
+          <w:b/>
+          <w:bCs/>
+        </w:rPr>
+        <w:t>physical agents</w:t>
+      </w:r>
+      <w:r>
+        <w:t xml:space="preserve"> using contexts.</w:t>
+      </w:r>
+    </w:p>
+    <w:p>
+      <w:pPr>
+        <w:numPr>
+          <w:ilvl w:val="1"/>
+          <w:numId w:val="52"/>
+        </w:numPr>
+      </w:pPr>
+      <w:r>
+        <w:t>Example:</w:t>
+      </w:r>
+    </w:p>
+    <w:p>
+      <w:pPr>
+        <w:numPr>
+          <w:ilvl w:val="2"/>
+          <w:numId w:val="52"/>
+        </w:numPr>
+      </w:pPr>
+      <w:r>
+        <w:lastRenderedPageBreak/>
+        <w:t>Local Agent → OracleDIAgent1 (for all contexts, though not recommended in production).</w:t>
+      </w:r>
+    </w:p>
+    <w:p>
+      <w:r>
+        <w:pict w14:anchorId="048DC0C3">
+          <v:rect id="_x0000_i1110" style="width:0;height:1.5pt" o:hralign="center" o:hrstd="t" o:hr="t" fillcolor="#a0a0a0" stroked="f"/>
+        </w:pict>
+      </w:r>
+    </w:p>
+    <w:p>
+      <w:pPr>
+        <w:rPr>
+          <w:b/>
+          <w:bCs/>
+        </w:rPr>
+      </w:pPr>
+      <w:r>
+        <w:rPr>
+          <w:rFonts w:ascii="Segoe UI Emoji" w:hAnsi="Segoe UI Emoji" w:cs="Segoe UI Emoji"/>
+          <w:b/>
+          <w:bCs/>
+        </w:rPr>
+        <w:t>🗺️</w:t>
+      </w:r>
+      <w:r>
+        <w:rPr>
+          <w:b/>
+          <w:bCs/>
+        </w:rPr>
+        <w:t xml:space="preserve"> 5. Mapping Contexts</w:t>
+      </w:r>
+    </w:p>
+    <w:p>
+      <w:pPr>
+        <w:numPr>
+          <w:ilvl w:val="0"/>
+          <w:numId w:val="53"/>
+        </w:numPr>
+      </w:pPr>
+      <w:r>
+        <w:t xml:space="preserve">Go to </w:t>
+      </w:r>
+      <w:r>
+        <w:rPr>
+          <w:b/>
+          <w:bCs/>
+        </w:rPr>
+        <w:t>Contexts</w:t>
+      </w:r>
+      <w:r>
+        <w:t xml:space="preserve"> tab → Select a context (e.g., Development).</w:t>
+      </w:r>
+    </w:p>
+    <w:p>
+      <w:pPr>
+        <w:numPr>
+          <w:ilvl w:val="1"/>
+          <w:numId w:val="53"/>
+        </w:numPr>
+      </w:pPr>
+      <w:r>
+        <w:rPr>
+          <w:b/>
+          <w:bCs/>
+        </w:rPr>
+        <w:t>Schemas Tab:</w:t>
+      </w:r>
+      <w:r>
+        <w:t xml:space="preserve"> Map logical to physical schemas.</w:t>
+      </w:r>
+    </w:p>
+    <w:p>
+      <w:pPr>
+        <w:numPr>
+          <w:ilvl w:val="1"/>
+          <w:numId w:val="53"/>
+        </w:numPr>
+      </w:pPr>
+      <w:r>
+        <w:rPr>
+          <w:b/>
+          <w:bCs/>
+        </w:rPr>
+        <w:t>Agents Tab:</w:t>
+      </w:r>
+      <w:r>
+        <w:t xml:space="preserve"> Map logical to physical agents.</w:t>
+      </w:r>
+    </w:p>
+    <w:p>
+      <w:pPr>
+        <w:numPr>
+          <w:ilvl w:val="0"/>
+          <w:numId w:val="53"/>
+        </w:numPr>
+      </w:pPr>
+      <w:r>
+        <w:rPr>
+          <w:rFonts w:ascii="Segoe UI Emoji" w:hAnsi="Segoe UI Emoji" w:cs="Segoe UI Emoji"/>
+        </w:rPr>
+        <w:t>⚠️</w:t>
+      </w:r>
+      <w:r>
+        <w:t xml:space="preserve"> If no mapping is done for a context, it </w:t>
+      </w:r>
+      <w:proofErr w:type="gramStart"/>
+      <w:r>
+        <w:t>won’t</w:t>
+      </w:r>
+      <w:proofErr w:type="gramEnd"/>
+      <w:r>
+        <w:t xml:space="preserve"> work at runtime, but no error is shown at design time.</w:t>
+      </w:r>
+    </w:p>
+    <w:p>
+      <w:r>
+        <w:pict w14:anchorId="4D28A92B">
+          <v:rect id="_x0000_i1111" style="width:0;height:1.5pt" o:hralign="center" o:hrstd="t" o:hr="t" fillcolor="#a0a0a0" stroked="f"/>
+        </w:pict>
+      </w:r>
+    </w:p>
+    <w:p>
+      <w:pPr>
+        <w:rPr>
+          <w:b/>
+          <w:bCs/>
+        </w:rPr>
+      </w:pPr>
+      <w:r>
+        <w:rPr>
+          <w:rFonts w:ascii="Segoe UI Emoji" w:hAnsi="Segoe UI Emoji" w:cs="Segoe UI Emoji"/>
+          <w:b/>
+          <w:bCs/>
+        </w:rPr>
+        <w:t>✅</w:t>
+      </w:r>
+      <w:r>
+        <w:rPr>
+          <w:b/>
+          <w:bCs/>
+        </w:rPr>
+        <w:t xml:space="preserve"> Privileges Required</w:t>
+      </w:r>
+    </w:p>
+    <w:p>
+      <w:r>
+        <w:t xml:space="preserve">To </w:t>
+      </w:r>
+      <w:r>
+        <w:rPr>
+          <w:b/>
+          <w:bCs/>
+        </w:rPr>
+        <w:t>integrate data and reverse engineer</w:t>
+      </w:r>
+      <w:r>
+        <w:t>, user needs:</w:t>
+      </w:r>
+    </w:p>
+    <w:p>
+      <w:pPr>
+        <w:numPr>
+          <w:ilvl w:val="0"/>
+          <w:numId w:val="54"/>
+        </w:numPr>
+      </w:pPr>
+      <w:r>
+        <w:rPr>
+          <w:b/>
+          <w:bCs/>
+        </w:rPr>
+        <w:t>SELECT, INSERT, UPDATE, CREATE, DROP, READ</w:t>
+      </w:r>
+      <w:r>
+        <w:t xml:space="preserve"> → </w:t>
+      </w:r>
+      <w:r>
+        <w:rPr>
+          <w:b/>
+          <w:bCs/>
+        </w:rPr>
+        <w:t>Answer: D</w:t>
+      </w:r>
+    </w:p>
+    <w:p>
+      <w:r>
+        <w:pict w14:anchorId="2BEEB688">
+          <v:rect id="_x0000_i1112" style="width:0;height:1.5pt" o:hralign="center" o:hrstd="t" o:hr="t" fillcolor="#a0a0a0" stroked="f"/>
+        </w:pict>
+      </w:r>
+    </w:p>
+    <w:p>
+      <w:pPr>
+        <w:rPr>
+          <w:b/>
+          <w:bCs/>
+        </w:rPr>
+      </w:pPr>
+      <w:r>
+        <w:rPr>
+          <w:rFonts w:ascii="Segoe UI Emoji" w:hAnsi="Segoe UI Emoji" w:cs="Segoe UI Emoji"/>
+          <w:b/>
+          <w:bCs/>
+        </w:rPr>
+        <w:t>📌</w:t>
+      </w:r>
+      <w:r>
+        <w:rPr>
+          <w:b/>
+          <w:bCs/>
+        </w:rPr>
+        <w:t xml:space="preserve"> Key Notes:</w:t>
+      </w:r>
+    </w:p>
+    <w:p>
+      <w:pPr>
+        <w:numPr>
+          <w:ilvl w:val="0"/>
+          <w:numId w:val="55"/>
+        </w:numPr>
+      </w:pPr>
+      <w:proofErr w:type="gramStart"/>
+      <w:r>
+        <w:rPr>
+          <w:b/>
+          <w:bCs/>
+        </w:rPr>
+        <w:t>Don’t</w:t>
+      </w:r>
+      <w:proofErr w:type="gramEnd"/>
+      <w:r>
+        <w:rPr>
+          <w:b/>
+          <w:bCs/>
+        </w:rPr>
+        <w:t xml:space="preserve"> click "New"</w:t>
+      </w:r>
+      <w:r>
+        <w:t xml:space="preserve"> when creating a physical schema – that would create a new data server.</w:t>
+      </w:r>
+    </w:p>
+    <w:p>
+      <w:pPr>
+        <w:numPr>
+          <w:ilvl w:val="0"/>
+          <w:numId w:val="55"/>
+        </w:numPr>
+      </w:pPr>
+      <w:r>
+        <w:t>Shared work schema (e.g., ODI_TEMP) is common in practice.</w:t>
+      </w:r>
+    </w:p>
+    <w:p>
+      <w:pPr>
+        <w:numPr>
+          <w:ilvl w:val="0"/>
+          <w:numId w:val="55"/>
+        </w:numPr>
+      </w:pPr>
+      <w:r>
+        <w:t xml:space="preserve">Mapping is flexible, but </w:t>
+      </w:r>
+      <w:r>
+        <w:rPr>
+          <w:b/>
+          <w:bCs/>
+        </w:rPr>
+        <w:t>mandatory for runtime execution</w:t>
+      </w:r>
+      <w:r>
+        <w:t>.</w:t>
+      </w:r>
+    </w:p>
+    <w:p>
+      <w:pPr>
+        <w:numPr>
+          <w:ilvl w:val="0"/>
+          <w:numId w:val="55"/>
+        </w:numPr>
+      </w:pPr>
+      <w:r>
+        <w:t xml:space="preserve">All topology definitions (servers, schemas, contexts, mappings) are managed in the </w:t>
+      </w:r>
+      <w:r>
+        <w:rPr>
+          <w:b/>
+          <w:bCs/>
+        </w:rPr>
+        <w:t>Topology Navigator</w:t>
+      </w:r>
+      <w:r>
+        <w:t>.</w:t>
+      </w:r>
+    </w:p>
+    <w:p>
+      <w:r>
+        <w:pict w14:anchorId="7FDD460F">
+          <v:rect id="_x0000_i1113" style="width:0;height:1.5pt" o:hralign="center" o:hrstd="t" o:hr="t" fillcolor="#a0a0a0" stroked="f"/>
+        </w:pict>
+      </w:r>
+    </w:p>
+    <w:p>
+      <w:pPr>
+        <w:rPr>
+          <w:b/>
+          <w:bCs/>
+        </w:rPr>
+      </w:pPr>
+      <w:r>
+        <w:rPr>
+          <w:rFonts w:ascii="Segoe UI Emoji" w:hAnsi="Segoe UI Emoji" w:cs="Segoe UI Emoji"/>
+          <w:b/>
+          <w:bCs/>
+        </w:rPr>
+        <w:t>💻</w:t>
+      </w:r>
+      <w:r>
+        <w:rPr>
+          <w:b/>
+          <w:bCs/>
+        </w:rPr>
+        <w:t xml:space="preserve"> Lab Task Summary</w:t>
+      </w:r>
+    </w:p>
+    <w:p>
+      <w:r>
+        <w:t>In the lab:</w:t>
+      </w:r>
+    </w:p>
+    <w:p>
+      <w:pPr>
+        <w:numPr>
+          <w:ilvl w:val="0"/>
+          <w:numId w:val="56"/>
+        </w:numPr>
+      </w:pPr>
+      <w:r>
+        <w:t xml:space="preserve">Define </w:t>
+      </w:r>
+      <w:r>
+        <w:rPr>
+          <w:b/>
+          <w:bCs/>
+        </w:rPr>
+        <w:t>Development and Production</w:t>
+      </w:r>
+      <w:r>
+        <w:t xml:space="preserve"> contexts.</w:t>
+      </w:r>
+    </w:p>
+    <w:p>
+      <w:pPr>
+        <w:numPr>
+          <w:ilvl w:val="0"/>
+          <w:numId w:val="56"/>
+        </w:numPr>
+      </w:pPr>
+      <w:r>
+        <w:t>Create data servers.</w:t>
+      </w:r>
+    </w:p>
+    <w:p>
+      <w:pPr>
+        <w:numPr>
+          <w:ilvl w:val="0"/>
+          <w:numId w:val="56"/>
+        </w:numPr>
+      </w:pPr>
+      <w:r>
+        <w:t>Create physical schemas.</w:t>
+      </w:r>
+    </w:p>
+    <w:p>
+      <w:pPr>
+        <w:numPr>
+          <w:ilvl w:val="0"/>
+          <w:numId w:val="56"/>
+        </w:numPr>
+      </w:pPr>
+      <w:r>
+        <w:t>Create logical schemas.</w:t>
+      </w:r>
+    </w:p>
+    <w:p>
+      <w:pPr>
+        <w:numPr>
+          <w:ilvl w:val="0"/>
+          <w:numId w:val="56"/>
+        </w:numPr>
+      </w:pPr>
+      <w:r>
+        <w:t>Map logical schemas and agents to physical ones using contexts.</w:t>
+      </w:r>
+    </w:p>
+    <w:p>
+      <w:r>
+        <w:pict w14:anchorId="3E7FF882">
+          <v:rect id="_x0000_i1121" style="width:0;height:1.5pt" o:hralign="center" o:hrstd="t" o:hr="t" fillcolor="#a0a0a0" stroked="f"/>
+        </w:pict>
+      </w:r>
+    </w:p>
+    <w:p/>
+    <w:p/>
     <w:p/>
     <w:sectPr>
       <w:pgSz w:w="11906" w:h="16838"/>
@@ -9467,6 +10452,155 @@
     </w:lvl>
   </w:abstractNum>
   <w:abstractNum w:abstractNumId="4" w15:restartNumberingAfterBreak="0">
+    <w:nsid w:val="038F2FEA"/>
+    <w:multiLevelType w:val="multilevel"/>
+    <w:tmpl w:val="B0682768"/>
+    <w:lvl w:ilvl="0">
+      <w:start w:val="1"/>
+      <w:numFmt w:val="bullet"/>
+      <w:lvlText w:val=""/>
+      <w:lvlJc w:val="left"/>
+      <w:pPr>
+        <w:tabs>
+          <w:tab w:val="num" w:pos="720"/>
+        </w:tabs>
+        <w:ind w:left="720" w:hanging="360"/>
+      </w:pPr>
+      <w:rPr>
+        <w:rFonts w:ascii="Symbol" w:hAnsi="Symbol" w:hint="default"/>
+        <w:sz w:val="20"/>
+      </w:rPr>
+    </w:lvl>
+    <w:lvl w:ilvl="1" w:tentative="1">
+      <w:start w:val="1"/>
+      <w:numFmt w:val="bullet"/>
+      <w:lvlText w:val="o"/>
+      <w:lvlJc w:val="left"/>
+      <w:pPr>
+        <w:tabs>
+          <w:tab w:val="num" w:pos="1440"/>
+        </w:tabs>
+        <w:ind w:left="1440" w:hanging="360"/>
+      </w:pPr>
+      <w:rPr>
+        <w:rFonts w:ascii="Courier New" w:hAnsi="Courier New" w:hint="default"/>
+        <w:sz w:val="20"/>
+      </w:rPr>
+    </w:lvl>
+    <w:lvl w:ilvl="2" w:tentative="1">
+      <w:start w:val="1"/>
+      <w:numFmt w:val="bullet"/>
+      <w:lvlText w:val=""/>
+      <w:lvlJc w:val="left"/>
+      <w:pPr>
+        <w:tabs>
+          <w:tab w:val="num" w:pos="2160"/>
+        </w:tabs>
+        <w:ind w:left="2160" w:hanging="360"/>
+      </w:pPr>
+      <w:rPr>
+        <w:rFonts w:ascii="Wingdings" w:hAnsi="Wingdings" w:hint="default"/>
+        <w:sz w:val="20"/>
+      </w:rPr>
+    </w:lvl>
+    <w:lvl w:ilvl="3" w:tentative="1">
+      <w:start w:val="1"/>
+      <w:numFmt w:val="bullet"/>
+      <w:lvlText w:val=""/>
+      <w:lvlJc w:val="left"/>
+      <w:pPr>
+        <w:tabs>
+          <w:tab w:val="num" w:pos="2880"/>
+        </w:tabs>
+        <w:ind w:left="2880" w:hanging="360"/>
+      </w:pPr>
+      <w:rPr>
+        <w:rFonts w:ascii="Wingdings" w:hAnsi="Wingdings" w:hint="default"/>
+        <w:sz w:val="20"/>
+      </w:rPr>
+    </w:lvl>
+    <w:lvl w:ilvl="4" w:tentative="1">
+      <w:start w:val="1"/>
+      <w:numFmt w:val="bullet"/>
+      <w:lvlText w:val=""/>
+      <w:lvlJc w:val="left"/>
+      <w:pPr>
+        <w:tabs>
+          <w:tab w:val="num" w:pos="3600"/>
+        </w:tabs>
+        <w:ind w:left="3600" w:hanging="360"/>
+      </w:pPr>
+      <w:rPr>
+        <w:rFonts w:ascii="Wingdings" w:hAnsi="Wingdings" w:hint="default"/>
+        <w:sz w:val="20"/>
+      </w:rPr>
+    </w:lvl>
+    <w:lvl w:ilvl="5" w:tentative="1">
+      <w:start w:val="1"/>
+      <w:numFmt w:val="bullet"/>
+      <w:lvlText w:val=""/>
+      <w:lvlJc w:val="left"/>
+      <w:pPr>
+        <w:tabs>
+          <w:tab w:val="num" w:pos="4320"/>
+        </w:tabs>
+        <w:ind w:left="4320" w:hanging="360"/>
+      </w:pPr>
+      <w:rPr>
+        <w:rFonts w:ascii="Wingdings" w:hAnsi="Wingdings" w:hint="default"/>
+        <w:sz w:val="20"/>
+      </w:rPr>
+    </w:lvl>
+    <w:lvl w:ilvl="6" w:tentative="1">
+      <w:start w:val="1"/>
+      <w:numFmt w:val="bullet"/>
+      <w:lvlText w:val=""/>
+      <w:lvlJc w:val="left"/>
+      <w:pPr>
+        <w:tabs>
+          <w:tab w:val="num" w:pos="5040"/>
+        </w:tabs>
+        <w:ind w:left="5040" w:hanging="360"/>
+      </w:pPr>
+      <w:rPr>
+        <w:rFonts w:ascii="Wingdings" w:hAnsi="Wingdings" w:hint="default"/>
+        <w:sz w:val="20"/>
+      </w:rPr>
+    </w:lvl>
+    <w:lvl w:ilvl="7" w:tentative="1">
+      <w:start w:val="1"/>
+      <w:numFmt w:val="bullet"/>
+      <w:lvlText w:val=""/>
+      <w:lvlJc w:val="left"/>
+      <w:pPr>
+        <w:tabs>
+          <w:tab w:val="num" w:pos="5760"/>
+        </w:tabs>
+        <w:ind w:left="5760" w:hanging="360"/>
+      </w:pPr>
+      <w:rPr>
+        <w:rFonts w:ascii="Wingdings" w:hAnsi="Wingdings" w:hint="default"/>
+        <w:sz w:val="20"/>
+      </w:rPr>
+    </w:lvl>
+    <w:lvl w:ilvl="8" w:tentative="1">
+      <w:start w:val="1"/>
+      <w:numFmt w:val="bullet"/>
+      <w:lvlText w:val=""/>
+      <w:lvlJc w:val="left"/>
+      <w:pPr>
+        <w:tabs>
+          <w:tab w:val="num" w:pos="6480"/>
+        </w:tabs>
+        <w:ind w:left="6480" w:hanging="360"/>
+      </w:pPr>
+      <w:rPr>
+        <w:rFonts w:ascii="Wingdings" w:hAnsi="Wingdings" w:hint="default"/>
+        <w:sz w:val="20"/>
+      </w:rPr>
+    </w:lvl>
+  </w:abstractNum>
+  <w:abstractNum w:abstractNumId="5" w15:restartNumberingAfterBreak="0">
     <w:nsid w:val="04740D43"/>
     <w:multiLevelType w:val="multilevel"/>
     <w:tmpl w:val="EE1ADE54"/>
@@ -9615,7 +10749,156 @@
       </w:rPr>
     </w:lvl>
   </w:abstractNum>
-  <w:abstractNum w:abstractNumId="5" w15:restartNumberingAfterBreak="0">
+  <w:abstractNum w:abstractNumId="6" w15:restartNumberingAfterBreak="0">
+    <w:nsid w:val="07905B4C"/>
+    <w:multiLevelType w:val="multilevel"/>
+    <w:tmpl w:val="8FC26BAE"/>
+    <w:lvl w:ilvl="0">
+      <w:start w:val="1"/>
+      <w:numFmt w:val="bullet"/>
+      <w:lvlText w:val=""/>
+      <w:lvlJc w:val="left"/>
+      <w:pPr>
+        <w:tabs>
+          <w:tab w:val="num" w:pos="720"/>
+        </w:tabs>
+        <w:ind w:left="720" w:hanging="360"/>
+      </w:pPr>
+      <w:rPr>
+        <w:rFonts w:ascii="Symbol" w:hAnsi="Symbol" w:hint="default"/>
+        <w:sz w:val="20"/>
+      </w:rPr>
+    </w:lvl>
+    <w:lvl w:ilvl="1">
+      <w:start w:val="1"/>
+      <w:numFmt w:val="bullet"/>
+      <w:lvlText w:val="o"/>
+      <w:lvlJc w:val="left"/>
+      <w:pPr>
+        <w:tabs>
+          <w:tab w:val="num" w:pos="1440"/>
+        </w:tabs>
+        <w:ind w:left="1440" w:hanging="360"/>
+      </w:pPr>
+      <w:rPr>
+        <w:rFonts w:ascii="Courier New" w:hAnsi="Courier New" w:hint="default"/>
+        <w:sz w:val="20"/>
+      </w:rPr>
+    </w:lvl>
+    <w:lvl w:ilvl="2" w:tentative="1">
+      <w:start w:val="1"/>
+      <w:numFmt w:val="bullet"/>
+      <w:lvlText w:val=""/>
+      <w:lvlJc w:val="left"/>
+      <w:pPr>
+        <w:tabs>
+          <w:tab w:val="num" w:pos="2160"/>
+        </w:tabs>
+        <w:ind w:left="2160" w:hanging="360"/>
+      </w:pPr>
+      <w:rPr>
+        <w:rFonts w:ascii="Wingdings" w:hAnsi="Wingdings" w:hint="default"/>
+        <w:sz w:val="20"/>
+      </w:rPr>
+    </w:lvl>
+    <w:lvl w:ilvl="3" w:tentative="1">
+      <w:start w:val="1"/>
+      <w:numFmt w:val="bullet"/>
+      <w:lvlText w:val=""/>
+      <w:lvlJc w:val="left"/>
+      <w:pPr>
+        <w:tabs>
+          <w:tab w:val="num" w:pos="2880"/>
+        </w:tabs>
+        <w:ind w:left="2880" w:hanging="360"/>
+      </w:pPr>
+      <w:rPr>
+        <w:rFonts w:ascii="Wingdings" w:hAnsi="Wingdings" w:hint="default"/>
+        <w:sz w:val="20"/>
+      </w:rPr>
+    </w:lvl>
+    <w:lvl w:ilvl="4" w:tentative="1">
+      <w:start w:val="1"/>
+      <w:numFmt w:val="bullet"/>
+      <w:lvlText w:val=""/>
+      <w:lvlJc w:val="left"/>
+      <w:pPr>
+        <w:tabs>
+          <w:tab w:val="num" w:pos="3600"/>
+        </w:tabs>
+        <w:ind w:left="3600" w:hanging="360"/>
+      </w:pPr>
+      <w:rPr>
+        <w:rFonts w:ascii="Wingdings" w:hAnsi="Wingdings" w:hint="default"/>
+        <w:sz w:val="20"/>
+      </w:rPr>
+    </w:lvl>
+    <w:lvl w:ilvl="5" w:tentative="1">
+      <w:start w:val="1"/>
+      <w:numFmt w:val="bullet"/>
+      <w:lvlText w:val=""/>
+      <w:lvlJc w:val="left"/>
+      <w:pPr>
+        <w:tabs>
+          <w:tab w:val="num" w:pos="4320"/>
+        </w:tabs>
+        <w:ind w:left="4320" w:hanging="360"/>
+      </w:pPr>
+      <w:rPr>
+        <w:rFonts w:ascii="Wingdings" w:hAnsi="Wingdings" w:hint="default"/>
+        <w:sz w:val="20"/>
+      </w:rPr>
+    </w:lvl>
+    <w:lvl w:ilvl="6" w:tentative="1">
+      <w:start w:val="1"/>
+      <w:numFmt w:val="bullet"/>
+      <w:lvlText w:val=""/>
+      <w:lvlJc w:val="left"/>
+      <w:pPr>
+        <w:tabs>
+          <w:tab w:val="num" w:pos="5040"/>
+        </w:tabs>
+        <w:ind w:left="5040" w:hanging="360"/>
+      </w:pPr>
+      <w:rPr>
+        <w:rFonts w:ascii="Wingdings" w:hAnsi="Wingdings" w:hint="default"/>
+        <w:sz w:val="20"/>
+      </w:rPr>
+    </w:lvl>
+    <w:lvl w:ilvl="7" w:tentative="1">
+      <w:start w:val="1"/>
+      <w:numFmt w:val="bullet"/>
+      <w:lvlText w:val=""/>
+      <w:lvlJc w:val="left"/>
+      <w:pPr>
+        <w:tabs>
+          <w:tab w:val="num" w:pos="5760"/>
+        </w:tabs>
+        <w:ind w:left="5760" w:hanging="360"/>
+      </w:pPr>
+      <w:rPr>
+        <w:rFonts w:ascii="Wingdings" w:hAnsi="Wingdings" w:hint="default"/>
+        <w:sz w:val="20"/>
+      </w:rPr>
+    </w:lvl>
+    <w:lvl w:ilvl="8" w:tentative="1">
+      <w:start w:val="1"/>
+      <w:numFmt w:val="bullet"/>
+      <w:lvlText w:val=""/>
+      <w:lvlJc w:val="left"/>
+      <w:pPr>
+        <w:tabs>
+          <w:tab w:val="num" w:pos="6480"/>
+        </w:tabs>
+        <w:ind w:left="6480" w:hanging="360"/>
+      </w:pPr>
+      <w:rPr>
+        <w:rFonts w:ascii="Wingdings" w:hAnsi="Wingdings" w:hint="default"/>
+        <w:sz w:val="20"/>
+      </w:rPr>
+    </w:lvl>
+  </w:abstractNum>
+  <w:abstractNum w:abstractNumId="7" w15:restartNumberingAfterBreak="0">
     <w:nsid w:val="0C891BAA"/>
     <w:multiLevelType w:val="multilevel"/>
     <w:tmpl w:val="E0C6AF28"/>
@@ -9764,7 +11047,7 @@
       </w:rPr>
     </w:lvl>
   </w:abstractNum>
-  <w:abstractNum w:abstractNumId="6" w15:restartNumberingAfterBreak="0">
+  <w:abstractNum w:abstractNumId="8" w15:restartNumberingAfterBreak="0">
     <w:nsid w:val="11F34773"/>
     <w:multiLevelType w:val="multilevel"/>
     <w:tmpl w:val="9C6ED3C0"/>
@@ -9913,7 +11196,7 @@
       </w:rPr>
     </w:lvl>
   </w:abstractNum>
-  <w:abstractNum w:abstractNumId="7" w15:restartNumberingAfterBreak="0">
+  <w:abstractNum w:abstractNumId="9" w15:restartNumberingAfterBreak="0">
     <w:nsid w:val="16BF41E0"/>
     <w:multiLevelType w:val="multilevel"/>
     <w:tmpl w:val="BEE28CB4"/>
@@ -10034,7 +11317,7 @@
       </w:pPr>
     </w:lvl>
   </w:abstractNum>
-  <w:abstractNum w:abstractNumId="8" w15:restartNumberingAfterBreak="0">
+  <w:abstractNum w:abstractNumId="10" w15:restartNumberingAfterBreak="0">
     <w:nsid w:val="17553A92"/>
     <w:multiLevelType w:val="multilevel"/>
     <w:tmpl w:val="7EC4AF8E"/>
@@ -10183,7 +11466,7 @@
       </w:rPr>
     </w:lvl>
   </w:abstractNum>
-  <w:abstractNum w:abstractNumId="9" w15:restartNumberingAfterBreak="0">
+  <w:abstractNum w:abstractNumId="11" w15:restartNumberingAfterBreak="0">
     <w:nsid w:val="19871204"/>
     <w:multiLevelType w:val="multilevel"/>
     <w:tmpl w:val="BB3807B8"/>
@@ -10304,7 +11587,7 @@
       </w:pPr>
     </w:lvl>
   </w:abstractNum>
-  <w:abstractNum w:abstractNumId="10" w15:restartNumberingAfterBreak="0">
+  <w:abstractNum w:abstractNumId="12" w15:restartNumberingAfterBreak="0">
     <w:nsid w:val="24A46F9C"/>
     <w:multiLevelType w:val="multilevel"/>
     <w:tmpl w:val="140E9B84"/>
@@ -10453,7 +11736,7 @@
       </w:rPr>
     </w:lvl>
   </w:abstractNum>
-  <w:abstractNum w:abstractNumId="11" w15:restartNumberingAfterBreak="0">
+  <w:abstractNum w:abstractNumId="13" w15:restartNumberingAfterBreak="0">
     <w:nsid w:val="251F60F9"/>
     <w:multiLevelType w:val="multilevel"/>
     <w:tmpl w:val="F5184CAE"/>
@@ -10602,7 +11885,7 @@
       </w:rPr>
     </w:lvl>
   </w:abstractNum>
-  <w:abstractNum w:abstractNumId="12" w15:restartNumberingAfterBreak="0">
+  <w:abstractNum w:abstractNumId="14" w15:restartNumberingAfterBreak="0">
     <w:nsid w:val="2696061B"/>
     <w:multiLevelType w:val="multilevel"/>
     <w:tmpl w:val="ECAC0EE6"/>
@@ -10751,7 +12034,7 @@
       </w:rPr>
     </w:lvl>
   </w:abstractNum>
-  <w:abstractNum w:abstractNumId="13" w15:restartNumberingAfterBreak="0">
+  <w:abstractNum w:abstractNumId="15" w15:restartNumberingAfterBreak="0">
     <w:nsid w:val="297E0541"/>
     <w:multiLevelType w:val="multilevel"/>
     <w:tmpl w:val="5F769CB2"/>
@@ -10864,7 +12147,7 @@
       </w:pPr>
     </w:lvl>
   </w:abstractNum>
-  <w:abstractNum w:abstractNumId="14" w15:restartNumberingAfterBreak="0">
+  <w:abstractNum w:abstractNumId="16" w15:restartNumberingAfterBreak="0">
     <w:nsid w:val="2A27660F"/>
     <w:multiLevelType w:val="multilevel"/>
     <w:tmpl w:val="30DA9184"/>
@@ -11013,7 +12296,7 @@
       </w:rPr>
     </w:lvl>
   </w:abstractNum>
-  <w:abstractNum w:abstractNumId="15" w15:restartNumberingAfterBreak="0">
+  <w:abstractNum w:abstractNumId="17" w15:restartNumberingAfterBreak="0">
     <w:nsid w:val="2A7C09AB"/>
     <w:multiLevelType w:val="multilevel"/>
     <w:tmpl w:val="152A2B16"/>
@@ -11162,7 +12445,7 @@
       </w:rPr>
     </w:lvl>
   </w:abstractNum>
-  <w:abstractNum w:abstractNumId="16" w15:restartNumberingAfterBreak="0">
+  <w:abstractNum w:abstractNumId="18" w15:restartNumberingAfterBreak="0">
     <w:nsid w:val="2C6133B9"/>
     <w:multiLevelType w:val="multilevel"/>
     <w:tmpl w:val="F4D2C630"/>
@@ -11275,7 +12558,7 @@
       </w:pPr>
     </w:lvl>
   </w:abstractNum>
-  <w:abstractNum w:abstractNumId="17" w15:restartNumberingAfterBreak="0">
+  <w:abstractNum w:abstractNumId="19" w15:restartNumberingAfterBreak="0">
     <w:nsid w:val="372A13FF"/>
     <w:multiLevelType w:val="multilevel"/>
     <w:tmpl w:val="B9DE2048"/>
@@ -11396,7 +12679,7 @@
       </w:pPr>
     </w:lvl>
   </w:abstractNum>
-  <w:abstractNum w:abstractNumId="18" w15:restartNumberingAfterBreak="0">
+  <w:abstractNum w:abstractNumId="20" w15:restartNumberingAfterBreak="0">
     <w:nsid w:val="39134AB3"/>
     <w:multiLevelType w:val="multilevel"/>
     <w:tmpl w:val="1688A4F4"/>
@@ -11509,7 +12792,7 @@
       </w:pPr>
     </w:lvl>
   </w:abstractNum>
-  <w:abstractNum w:abstractNumId="19" w15:restartNumberingAfterBreak="0">
+  <w:abstractNum w:abstractNumId="21" w15:restartNumberingAfterBreak="0">
     <w:nsid w:val="392924E5"/>
     <w:multiLevelType w:val="multilevel"/>
     <w:tmpl w:val="1FCC19DC"/>
@@ -11658,7 +12941,156 @@
       </w:rPr>
     </w:lvl>
   </w:abstractNum>
-  <w:abstractNum w:abstractNumId="20" w15:restartNumberingAfterBreak="0">
+  <w:abstractNum w:abstractNumId="22" w15:restartNumberingAfterBreak="0">
+    <w:nsid w:val="3CED05C4"/>
+    <w:multiLevelType w:val="multilevel"/>
+    <w:tmpl w:val="E0C80298"/>
+    <w:lvl w:ilvl="0">
+      <w:start w:val="1"/>
+      <w:numFmt w:val="bullet"/>
+      <w:lvlText w:val=""/>
+      <w:lvlJc w:val="left"/>
+      <w:pPr>
+        <w:tabs>
+          <w:tab w:val="num" w:pos="720"/>
+        </w:tabs>
+        <w:ind w:left="720" w:hanging="360"/>
+      </w:pPr>
+      <w:rPr>
+        <w:rFonts w:ascii="Symbol" w:hAnsi="Symbol" w:hint="default"/>
+        <w:sz w:val="20"/>
+      </w:rPr>
+    </w:lvl>
+    <w:lvl w:ilvl="1">
+      <w:start w:val="1"/>
+      <w:numFmt w:val="bullet"/>
+      <w:lvlText w:val="o"/>
+      <w:lvlJc w:val="left"/>
+      <w:pPr>
+        <w:tabs>
+          <w:tab w:val="num" w:pos="1440"/>
+        </w:tabs>
+        <w:ind w:left="1440" w:hanging="360"/>
+      </w:pPr>
+      <w:rPr>
+        <w:rFonts w:ascii="Courier New" w:hAnsi="Courier New" w:hint="default"/>
+        <w:sz w:val="20"/>
+      </w:rPr>
+    </w:lvl>
+    <w:lvl w:ilvl="2" w:tentative="1">
+      <w:start w:val="1"/>
+      <w:numFmt w:val="bullet"/>
+      <w:lvlText w:val=""/>
+      <w:lvlJc w:val="left"/>
+      <w:pPr>
+        <w:tabs>
+          <w:tab w:val="num" w:pos="2160"/>
+        </w:tabs>
+        <w:ind w:left="2160" w:hanging="360"/>
+      </w:pPr>
+      <w:rPr>
+        <w:rFonts w:ascii="Wingdings" w:hAnsi="Wingdings" w:hint="default"/>
+        <w:sz w:val="20"/>
+      </w:rPr>
+    </w:lvl>
+    <w:lvl w:ilvl="3" w:tentative="1">
+      <w:start w:val="1"/>
+      <w:numFmt w:val="bullet"/>
+      <w:lvlText w:val=""/>
+      <w:lvlJc w:val="left"/>
+      <w:pPr>
+        <w:tabs>
+          <w:tab w:val="num" w:pos="2880"/>
+        </w:tabs>
+        <w:ind w:left="2880" w:hanging="360"/>
+      </w:pPr>
+      <w:rPr>
+        <w:rFonts w:ascii="Wingdings" w:hAnsi="Wingdings" w:hint="default"/>
+        <w:sz w:val="20"/>
+      </w:rPr>
+    </w:lvl>
+    <w:lvl w:ilvl="4" w:tentative="1">
+      <w:start w:val="1"/>
+      <w:numFmt w:val="bullet"/>
+      <w:lvlText w:val=""/>
+      <w:lvlJc w:val="left"/>
+      <w:pPr>
+        <w:tabs>
+          <w:tab w:val="num" w:pos="3600"/>
+        </w:tabs>
+        <w:ind w:left="3600" w:hanging="360"/>
+      </w:pPr>
+      <w:rPr>
+        <w:rFonts w:ascii="Wingdings" w:hAnsi="Wingdings" w:hint="default"/>
+        <w:sz w:val="20"/>
+      </w:rPr>
+    </w:lvl>
+    <w:lvl w:ilvl="5" w:tentative="1">
+      <w:start w:val="1"/>
+      <w:numFmt w:val="bullet"/>
+      <w:lvlText w:val=""/>
+      <w:lvlJc w:val="left"/>
+      <w:pPr>
+        <w:tabs>
+          <w:tab w:val="num" w:pos="4320"/>
+        </w:tabs>
+        <w:ind w:left="4320" w:hanging="360"/>
+      </w:pPr>
+      <w:rPr>
+        <w:rFonts w:ascii="Wingdings" w:hAnsi="Wingdings" w:hint="default"/>
+        <w:sz w:val="20"/>
+      </w:rPr>
+    </w:lvl>
+    <w:lvl w:ilvl="6" w:tentative="1">
+      <w:start w:val="1"/>
+      <w:numFmt w:val="bullet"/>
+      <w:lvlText w:val=""/>
+      <w:lvlJc w:val="left"/>
+      <w:pPr>
+        <w:tabs>
+          <w:tab w:val="num" w:pos="5040"/>
+        </w:tabs>
+        <w:ind w:left="5040" w:hanging="360"/>
+      </w:pPr>
+      <w:rPr>
+        <w:rFonts w:ascii="Wingdings" w:hAnsi="Wingdings" w:hint="default"/>
+        <w:sz w:val="20"/>
+      </w:rPr>
+    </w:lvl>
+    <w:lvl w:ilvl="7" w:tentative="1">
+      <w:start w:val="1"/>
+      <w:numFmt w:val="bullet"/>
+      <w:lvlText w:val=""/>
+      <w:lvlJc w:val="left"/>
+      <w:pPr>
+        <w:tabs>
+          <w:tab w:val="num" w:pos="5760"/>
+        </w:tabs>
+        <w:ind w:left="5760" w:hanging="360"/>
+      </w:pPr>
+      <w:rPr>
+        <w:rFonts w:ascii="Wingdings" w:hAnsi="Wingdings" w:hint="default"/>
+        <w:sz w:val="20"/>
+      </w:rPr>
+    </w:lvl>
+    <w:lvl w:ilvl="8" w:tentative="1">
+      <w:start w:val="1"/>
+      <w:numFmt w:val="bullet"/>
+      <w:lvlText w:val=""/>
+      <w:lvlJc w:val="left"/>
+      <w:pPr>
+        <w:tabs>
+          <w:tab w:val="num" w:pos="6480"/>
+        </w:tabs>
+        <w:ind w:left="6480" w:hanging="360"/>
+      </w:pPr>
+      <w:rPr>
+        <w:rFonts w:ascii="Wingdings" w:hAnsi="Wingdings" w:hint="default"/>
+        <w:sz w:val="20"/>
+      </w:rPr>
+    </w:lvl>
+  </w:abstractNum>
+  <w:abstractNum w:abstractNumId="23" w15:restartNumberingAfterBreak="0">
     <w:nsid w:val="3DA70300"/>
     <w:multiLevelType w:val="multilevel"/>
     <w:tmpl w:val="858EFC4E"/>
@@ -11807,7 +13239,7 @@
       </w:rPr>
     </w:lvl>
   </w:abstractNum>
-  <w:abstractNum w:abstractNumId="21" w15:restartNumberingAfterBreak="0">
+  <w:abstractNum w:abstractNumId="24" w15:restartNumberingAfterBreak="0">
     <w:nsid w:val="3EEE6196"/>
     <w:multiLevelType w:val="multilevel"/>
     <w:tmpl w:val="1DD6F136"/>
@@ -11956,7 +13388,7 @@
       </w:rPr>
     </w:lvl>
   </w:abstractNum>
-  <w:abstractNum w:abstractNumId="22" w15:restartNumberingAfterBreak="0">
+  <w:abstractNum w:abstractNumId="25" w15:restartNumberingAfterBreak="0">
     <w:nsid w:val="404A10A0"/>
     <w:multiLevelType w:val="multilevel"/>
     <w:tmpl w:val="F7D06EBE"/>
@@ -12105,7 +13537,7 @@
       </w:rPr>
     </w:lvl>
   </w:abstractNum>
-  <w:abstractNum w:abstractNumId="23" w15:restartNumberingAfterBreak="0">
+  <w:abstractNum w:abstractNumId="26" w15:restartNumberingAfterBreak="0">
     <w:nsid w:val="43E27E1E"/>
     <w:multiLevelType w:val="multilevel"/>
     <w:tmpl w:val="543AC0A4"/>
@@ -12222,7 +13654,7 @@
       </w:pPr>
     </w:lvl>
   </w:abstractNum>
-  <w:abstractNum w:abstractNumId="24" w15:restartNumberingAfterBreak="0">
+  <w:abstractNum w:abstractNumId="27" w15:restartNumberingAfterBreak="0">
     <w:nsid w:val="47985E6B"/>
     <w:multiLevelType w:val="multilevel"/>
     <w:tmpl w:val="CCB84D4C"/>
@@ -12371,7 +13803,7 @@
       </w:rPr>
     </w:lvl>
   </w:abstractNum>
-  <w:abstractNum w:abstractNumId="25" w15:restartNumberingAfterBreak="0">
+  <w:abstractNum w:abstractNumId="28" w15:restartNumberingAfterBreak="0">
     <w:nsid w:val="47A25C82"/>
     <w:multiLevelType w:val="multilevel"/>
     <w:tmpl w:val="7C8466D4"/>
@@ -12492,7 +13924,7 @@
       </w:pPr>
     </w:lvl>
   </w:abstractNum>
-  <w:abstractNum w:abstractNumId="26" w15:restartNumberingAfterBreak="0">
+  <w:abstractNum w:abstractNumId="29" w15:restartNumberingAfterBreak="0">
     <w:nsid w:val="48FE73A2"/>
     <w:multiLevelType w:val="multilevel"/>
     <w:tmpl w:val="C0561644"/>
@@ -12641,7 +14073,7 @@
       </w:rPr>
     </w:lvl>
   </w:abstractNum>
-  <w:abstractNum w:abstractNumId="27" w15:restartNumberingAfterBreak="0">
+  <w:abstractNum w:abstractNumId="30" w15:restartNumberingAfterBreak="0">
     <w:nsid w:val="4EB65D09"/>
     <w:multiLevelType w:val="multilevel"/>
     <w:tmpl w:val="5D1C76CC"/>
@@ -12758,7 +14190,7 @@
       </w:pPr>
     </w:lvl>
   </w:abstractNum>
-  <w:abstractNum w:abstractNumId="28" w15:restartNumberingAfterBreak="0">
+  <w:abstractNum w:abstractNumId="31" w15:restartNumberingAfterBreak="0">
     <w:nsid w:val="4F1F2874"/>
     <w:multiLevelType w:val="multilevel"/>
     <w:tmpl w:val="440E6318"/>
@@ -12907,7 +14339,7 @@
       </w:rPr>
     </w:lvl>
   </w:abstractNum>
-  <w:abstractNum w:abstractNumId="29" w15:restartNumberingAfterBreak="0">
+  <w:abstractNum w:abstractNumId="32" w15:restartNumberingAfterBreak="0">
     <w:nsid w:val="505D4FF7"/>
     <w:multiLevelType w:val="multilevel"/>
     <w:tmpl w:val="0574AE2A"/>
@@ -13056,7 +14488,7 @@
       </w:rPr>
     </w:lvl>
   </w:abstractNum>
-  <w:abstractNum w:abstractNumId="30" w15:restartNumberingAfterBreak="0">
+  <w:abstractNum w:abstractNumId="33" w15:restartNumberingAfterBreak="0">
     <w:nsid w:val="51CA7D23"/>
     <w:multiLevelType w:val="multilevel"/>
     <w:tmpl w:val="D6B0A526"/>
@@ -13173,7 +14605,7 @@
       </w:pPr>
     </w:lvl>
   </w:abstractNum>
-  <w:abstractNum w:abstractNumId="31" w15:restartNumberingAfterBreak="0">
+  <w:abstractNum w:abstractNumId="34" w15:restartNumberingAfterBreak="0">
     <w:nsid w:val="55210D51"/>
     <w:multiLevelType w:val="multilevel"/>
     <w:tmpl w:val="241E0BEC"/>
@@ -13322,7 +14754,7 @@
       </w:rPr>
     </w:lvl>
   </w:abstractNum>
-  <w:abstractNum w:abstractNumId="32" w15:restartNumberingAfterBreak="0">
+  <w:abstractNum w:abstractNumId="35" w15:restartNumberingAfterBreak="0">
     <w:nsid w:val="5E1109F9"/>
     <w:multiLevelType w:val="multilevel"/>
     <w:tmpl w:val="87C2BFFA"/>
@@ -13471,7 +14903,7 @@
       </w:rPr>
     </w:lvl>
   </w:abstractNum>
-  <w:abstractNum w:abstractNumId="33" w15:restartNumberingAfterBreak="0">
+  <w:abstractNum w:abstractNumId="36" w15:restartNumberingAfterBreak="0">
     <w:nsid w:val="5F59247C"/>
     <w:multiLevelType w:val="multilevel"/>
     <w:tmpl w:val="D206C9AC"/>
@@ -13588,7 +15020,156 @@
       </w:pPr>
     </w:lvl>
   </w:abstractNum>
-  <w:abstractNum w:abstractNumId="34" w15:restartNumberingAfterBreak="0">
+  <w:abstractNum w:abstractNumId="37" w15:restartNumberingAfterBreak="0">
+    <w:nsid w:val="62F17491"/>
+    <w:multiLevelType w:val="multilevel"/>
+    <w:tmpl w:val="7C0C35A6"/>
+    <w:lvl w:ilvl="0">
+      <w:start w:val="1"/>
+      <w:numFmt w:val="bullet"/>
+      <w:lvlText w:val=""/>
+      <w:lvlJc w:val="left"/>
+      <w:pPr>
+        <w:tabs>
+          <w:tab w:val="num" w:pos="720"/>
+        </w:tabs>
+        <w:ind w:left="720" w:hanging="360"/>
+      </w:pPr>
+      <w:rPr>
+        <w:rFonts w:ascii="Symbol" w:hAnsi="Symbol" w:hint="default"/>
+        <w:sz w:val="20"/>
+      </w:rPr>
+    </w:lvl>
+    <w:lvl w:ilvl="1">
+      <w:start w:val="1"/>
+      <w:numFmt w:val="bullet"/>
+      <w:lvlText w:val="o"/>
+      <w:lvlJc w:val="left"/>
+      <w:pPr>
+        <w:tabs>
+          <w:tab w:val="num" w:pos="1440"/>
+        </w:tabs>
+        <w:ind w:left="1440" w:hanging="360"/>
+      </w:pPr>
+      <w:rPr>
+        <w:rFonts w:ascii="Courier New" w:hAnsi="Courier New" w:hint="default"/>
+        <w:sz w:val="20"/>
+      </w:rPr>
+    </w:lvl>
+    <w:lvl w:ilvl="2">
+      <w:start w:val="1"/>
+      <w:numFmt w:val="bullet"/>
+      <w:lvlText w:val=""/>
+      <w:lvlJc w:val="left"/>
+      <w:pPr>
+        <w:tabs>
+          <w:tab w:val="num" w:pos="2160"/>
+        </w:tabs>
+        <w:ind w:left="2160" w:hanging="360"/>
+      </w:pPr>
+      <w:rPr>
+        <w:rFonts w:ascii="Wingdings" w:hAnsi="Wingdings" w:hint="default"/>
+        <w:sz w:val="20"/>
+      </w:rPr>
+    </w:lvl>
+    <w:lvl w:ilvl="3" w:tentative="1">
+      <w:start w:val="1"/>
+      <w:numFmt w:val="bullet"/>
+      <w:lvlText w:val=""/>
+      <w:lvlJc w:val="left"/>
+      <w:pPr>
+        <w:tabs>
+          <w:tab w:val="num" w:pos="2880"/>
+        </w:tabs>
+        <w:ind w:left="2880" w:hanging="360"/>
+      </w:pPr>
+      <w:rPr>
+        <w:rFonts w:ascii="Wingdings" w:hAnsi="Wingdings" w:hint="default"/>
+        <w:sz w:val="20"/>
+      </w:rPr>
+    </w:lvl>
+    <w:lvl w:ilvl="4" w:tentative="1">
+      <w:start w:val="1"/>
+      <w:numFmt w:val="bullet"/>
+      <w:lvlText w:val=""/>
+      <w:lvlJc w:val="left"/>
+      <w:pPr>
+        <w:tabs>
+          <w:tab w:val="num" w:pos="3600"/>
+        </w:tabs>
+        <w:ind w:left="3600" w:hanging="360"/>
+      </w:pPr>
+      <w:rPr>
+        <w:rFonts w:ascii="Wingdings" w:hAnsi="Wingdings" w:hint="default"/>
+        <w:sz w:val="20"/>
+      </w:rPr>
+    </w:lvl>
+    <w:lvl w:ilvl="5" w:tentative="1">
+      <w:start w:val="1"/>
+      <w:numFmt w:val="bullet"/>
+      <w:lvlText w:val=""/>
+      <w:lvlJc w:val="left"/>
+      <w:pPr>
+        <w:tabs>
+          <w:tab w:val="num" w:pos="4320"/>
+        </w:tabs>
+        <w:ind w:left="4320" w:hanging="360"/>
+      </w:pPr>
+      <w:rPr>
+        <w:rFonts w:ascii="Wingdings" w:hAnsi="Wingdings" w:hint="default"/>
+        <w:sz w:val="20"/>
+      </w:rPr>
+    </w:lvl>
+    <w:lvl w:ilvl="6" w:tentative="1">
+      <w:start w:val="1"/>
+      <w:numFmt w:val="bullet"/>
+      <w:lvlText w:val=""/>
+      <w:lvlJc w:val="left"/>
+      <w:pPr>
+        <w:tabs>
+          <w:tab w:val="num" w:pos="5040"/>
+        </w:tabs>
+        <w:ind w:left="5040" w:hanging="360"/>
+      </w:pPr>
+      <w:rPr>
+        <w:rFonts w:ascii="Wingdings" w:hAnsi="Wingdings" w:hint="default"/>
+        <w:sz w:val="20"/>
+      </w:rPr>
+    </w:lvl>
+    <w:lvl w:ilvl="7" w:tentative="1">
+      <w:start w:val="1"/>
+      <w:numFmt w:val="bullet"/>
+      <w:lvlText w:val=""/>
+      <w:lvlJc w:val="left"/>
+      <w:pPr>
+        <w:tabs>
+          <w:tab w:val="num" w:pos="5760"/>
+        </w:tabs>
+        <w:ind w:left="5760" w:hanging="360"/>
+      </w:pPr>
+      <w:rPr>
+        <w:rFonts w:ascii="Wingdings" w:hAnsi="Wingdings" w:hint="default"/>
+        <w:sz w:val="20"/>
+      </w:rPr>
+    </w:lvl>
+    <w:lvl w:ilvl="8" w:tentative="1">
+      <w:start w:val="1"/>
+      <w:numFmt w:val="bullet"/>
+      <w:lvlText w:val=""/>
+      <w:lvlJc w:val="left"/>
+      <w:pPr>
+        <w:tabs>
+          <w:tab w:val="num" w:pos="6480"/>
+        </w:tabs>
+        <w:ind w:left="6480" w:hanging="360"/>
+      </w:pPr>
+      <w:rPr>
+        <w:rFonts w:ascii="Wingdings" w:hAnsi="Wingdings" w:hint="default"/>
+        <w:sz w:val="20"/>
+      </w:rPr>
+    </w:lvl>
+  </w:abstractNum>
+  <w:abstractNum w:abstractNumId="38" w15:restartNumberingAfterBreak="0">
     <w:nsid w:val="63A62EB3"/>
     <w:multiLevelType w:val="multilevel"/>
     <w:tmpl w:val="92101148"/>
@@ -13737,7 +15318,156 @@
       </w:rPr>
     </w:lvl>
   </w:abstractNum>
-  <w:abstractNum w:abstractNumId="35" w15:restartNumberingAfterBreak="0">
+  <w:abstractNum w:abstractNumId="39" w15:restartNumberingAfterBreak="0">
+    <w:nsid w:val="659D7350"/>
+    <w:multiLevelType w:val="multilevel"/>
+    <w:tmpl w:val="1FF41952"/>
+    <w:lvl w:ilvl="0">
+      <w:start w:val="1"/>
+      <w:numFmt w:val="bullet"/>
+      <w:lvlText w:val=""/>
+      <w:lvlJc w:val="left"/>
+      <w:pPr>
+        <w:tabs>
+          <w:tab w:val="num" w:pos="720"/>
+        </w:tabs>
+        <w:ind w:left="720" w:hanging="360"/>
+      </w:pPr>
+      <w:rPr>
+        <w:rFonts w:ascii="Symbol" w:hAnsi="Symbol" w:hint="default"/>
+        <w:sz w:val="20"/>
+      </w:rPr>
+    </w:lvl>
+    <w:lvl w:ilvl="1">
+      <w:start w:val="1"/>
+      <w:numFmt w:val="bullet"/>
+      <w:lvlText w:val="o"/>
+      <w:lvlJc w:val="left"/>
+      <w:pPr>
+        <w:tabs>
+          <w:tab w:val="num" w:pos="1440"/>
+        </w:tabs>
+        <w:ind w:left="1440" w:hanging="360"/>
+      </w:pPr>
+      <w:rPr>
+        <w:rFonts w:ascii="Courier New" w:hAnsi="Courier New" w:hint="default"/>
+        <w:sz w:val="20"/>
+      </w:rPr>
+    </w:lvl>
+    <w:lvl w:ilvl="2" w:tentative="1">
+      <w:start w:val="1"/>
+      <w:numFmt w:val="bullet"/>
+      <w:lvlText w:val=""/>
+      <w:lvlJc w:val="left"/>
+      <w:pPr>
+        <w:tabs>
+          <w:tab w:val="num" w:pos="2160"/>
+        </w:tabs>
+        <w:ind w:left="2160" w:hanging="360"/>
+      </w:pPr>
+      <w:rPr>
+        <w:rFonts w:ascii="Wingdings" w:hAnsi="Wingdings" w:hint="default"/>
+        <w:sz w:val="20"/>
+      </w:rPr>
+    </w:lvl>
+    <w:lvl w:ilvl="3" w:tentative="1">
+      <w:start w:val="1"/>
+      <w:numFmt w:val="bullet"/>
+      <w:lvlText w:val=""/>
+      <w:lvlJc w:val="left"/>
+      <w:pPr>
+        <w:tabs>
+          <w:tab w:val="num" w:pos="2880"/>
+        </w:tabs>
+        <w:ind w:left="2880" w:hanging="360"/>
+      </w:pPr>
+      <w:rPr>
+        <w:rFonts w:ascii="Wingdings" w:hAnsi="Wingdings" w:hint="default"/>
+        <w:sz w:val="20"/>
+      </w:rPr>
+    </w:lvl>
+    <w:lvl w:ilvl="4" w:tentative="1">
+      <w:start w:val="1"/>
+      <w:numFmt w:val="bullet"/>
+      <w:lvlText w:val=""/>
+      <w:lvlJc w:val="left"/>
+      <w:pPr>
+        <w:tabs>
+          <w:tab w:val="num" w:pos="3600"/>
+        </w:tabs>
+        <w:ind w:left="3600" w:hanging="360"/>
+      </w:pPr>
+      <w:rPr>
+        <w:rFonts w:ascii="Wingdings" w:hAnsi="Wingdings" w:hint="default"/>
+        <w:sz w:val="20"/>
+      </w:rPr>
+    </w:lvl>
+    <w:lvl w:ilvl="5" w:tentative="1">
+      <w:start w:val="1"/>
+      <w:numFmt w:val="bullet"/>
+      <w:lvlText w:val=""/>
+      <w:lvlJc w:val="left"/>
+      <w:pPr>
+        <w:tabs>
+          <w:tab w:val="num" w:pos="4320"/>
+        </w:tabs>
+        <w:ind w:left="4320" w:hanging="360"/>
+      </w:pPr>
+      <w:rPr>
+        <w:rFonts w:ascii="Wingdings" w:hAnsi="Wingdings" w:hint="default"/>
+        <w:sz w:val="20"/>
+      </w:rPr>
+    </w:lvl>
+    <w:lvl w:ilvl="6" w:tentative="1">
+      <w:start w:val="1"/>
+      <w:numFmt w:val="bullet"/>
+      <w:lvlText w:val=""/>
+      <w:lvlJc w:val="left"/>
+      <w:pPr>
+        <w:tabs>
+          <w:tab w:val="num" w:pos="5040"/>
+        </w:tabs>
+        <w:ind w:left="5040" w:hanging="360"/>
+      </w:pPr>
+      <w:rPr>
+        <w:rFonts w:ascii="Wingdings" w:hAnsi="Wingdings" w:hint="default"/>
+        <w:sz w:val="20"/>
+      </w:rPr>
+    </w:lvl>
+    <w:lvl w:ilvl="7" w:tentative="1">
+      <w:start w:val="1"/>
+      <w:numFmt w:val="bullet"/>
+      <w:lvlText w:val=""/>
+      <w:lvlJc w:val="left"/>
+      <w:pPr>
+        <w:tabs>
+          <w:tab w:val="num" w:pos="5760"/>
+        </w:tabs>
+        <w:ind w:left="5760" w:hanging="360"/>
+      </w:pPr>
+      <w:rPr>
+        <w:rFonts w:ascii="Wingdings" w:hAnsi="Wingdings" w:hint="default"/>
+        <w:sz w:val="20"/>
+      </w:rPr>
+    </w:lvl>
+    <w:lvl w:ilvl="8" w:tentative="1">
+      <w:start w:val="1"/>
+      <w:numFmt w:val="bullet"/>
+      <w:lvlText w:val=""/>
+      <w:lvlJc w:val="left"/>
+      <w:pPr>
+        <w:tabs>
+          <w:tab w:val="num" w:pos="6480"/>
+        </w:tabs>
+        <w:ind w:left="6480" w:hanging="360"/>
+      </w:pPr>
+      <w:rPr>
+        <w:rFonts w:ascii="Wingdings" w:hAnsi="Wingdings" w:hint="default"/>
+        <w:sz w:val="20"/>
+      </w:rPr>
+    </w:lvl>
+  </w:abstractNum>
+  <w:abstractNum w:abstractNumId="40" w15:restartNumberingAfterBreak="0">
     <w:nsid w:val="672C5143"/>
     <w:multiLevelType w:val="multilevel"/>
     <w:tmpl w:val="850A5CA4"/>
@@ -13886,7 +15616,7 @@
       </w:rPr>
     </w:lvl>
   </w:abstractNum>
-  <w:abstractNum w:abstractNumId="36" w15:restartNumberingAfterBreak="0">
+  <w:abstractNum w:abstractNumId="41" w15:restartNumberingAfterBreak="0">
     <w:nsid w:val="68DA4F44"/>
     <w:multiLevelType w:val="multilevel"/>
     <w:tmpl w:val="4C70C2B2"/>
@@ -14035,7 +15765,7 @@
       </w:rPr>
     </w:lvl>
   </w:abstractNum>
-  <w:abstractNum w:abstractNumId="37" w15:restartNumberingAfterBreak="0">
+  <w:abstractNum w:abstractNumId="42" w15:restartNumberingAfterBreak="0">
     <w:nsid w:val="68DC0829"/>
     <w:multiLevelType w:val="multilevel"/>
     <w:tmpl w:val="633C9386"/>
@@ -14184,7 +15914,7 @@
       </w:rPr>
     </w:lvl>
   </w:abstractNum>
-  <w:abstractNum w:abstractNumId="38" w15:restartNumberingAfterBreak="0">
+  <w:abstractNum w:abstractNumId="43" w15:restartNumberingAfterBreak="0">
     <w:nsid w:val="69010C79"/>
     <w:multiLevelType w:val="multilevel"/>
     <w:tmpl w:val="524A64CE"/>
@@ -14333,7 +16063,305 @@
       </w:rPr>
     </w:lvl>
   </w:abstractNum>
-  <w:abstractNum w:abstractNumId="39" w15:restartNumberingAfterBreak="0">
+  <w:abstractNum w:abstractNumId="44" w15:restartNumberingAfterBreak="0">
+    <w:nsid w:val="6B7F3269"/>
+    <w:multiLevelType w:val="multilevel"/>
+    <w:tmpl w:val="55C61584"/>
+    <w:lvl w:ilvl="0">
+      <w:start w:val="1"/>
+      <w:numFmt w:val="bullet"/>
+      <w:lvlText w:val=""/>
+      <w:lvlJc w:val="left"/>
+      <w:pPr>
+        <w:tabs>
+          <w:tab w:val="num" w:pos="720"/>
+        </w:tabs>
+        <w:ind w:left="720" w:hanging="360"/>
+      </w:pPr>
+      <w:rPr>
+        <w:rFonts w:ascii="Symbol" w:hAnsi="Symbol" w:hint="default"/>
+        <w:sz w:val="20"/>
+      </w:rPr>
+    </w:lvl>
+    <w:lvl w:ilvl="1">
+      <w:start w:val="1"/>
+      <w:numFmt w:val="bullet"/>
+      <w:lvlText w:val="o"/>
+      <w:lvlJc w:val="left"/>
+      <w:pPr>
+        <w:tabs>
+          <w:tab w:val="num" w:pos="1440"/>
+        </w:tabs>
+        <w:ind w:left="1440" w:hanging="360"/>
+      </w:pPr>
+      <w:rPr>
+        <w:rFonts w:ascii="Courier New" w:hAnsi="Courier New" w:hint="default"/>
+        <w:sz w:val="20"/>
+      </w:rPr>
+    </w:lvl>
+    <w:lvl w:ilvl="2">
+      <w:start w:val="1"/>
+      <w:numFmt w:val="bullet"/>
+      <w:lvlText w:val=""/>
+      <w:lvlJc w:val="left"/>
+      <w:pPr>
+        <w:tabs>
+          <w:tab w:val="num" w:pos="2160"/>
+        </w:tabs>
+        <w:ind w:left="2160" w:hanging="360"/>
+      </w:pPr>
+      <w:rPr>
+        <w:rFonts w:ascii="Wingdings" w:hAnsi="Wingdings" w:hint="default"/>
+        <w:sz w:val="20"/>
+      </w:rPr>
+    </w:lvl>
+    <w:lvl w:ilvl="3" w:tentative="1">
+      <w:start w:val="1"/>
+      <w:numFmt w:val="bullet"/>
+      <w:lvlText w:val=""/>
+      <w:lvlJc w:val="left"/>
+      <w:pPr>
+        <w:tabs>
+          <w:tab w:val="num" w:pos="2880"/>
+        </w:tabs>
+        <w:ind w:left="2880" w:hanging="360"/>
+      </w:pPr>
+      <w:rPr>
+        <w:rFonts w:ascii="Wingdings" w:hAnsi="Wingdings" w:hint="default"/>
+        <w:sz w:val="20"/>
+      </w:rPr>
+    </w:lvl>
+    <w:lvl w:ilvl="4" w:tentative="1">
+      <w:start w:val="1"/>
+      <w:numFmt w:val="bullet"/>
+      <w:lvlText w:val=""/>
+      <w:lvlJc w:val="left"/>
+      <w:pPr>
+        <w:tabs>
+          <w:tab w:val="num" w:pos="3600"/>
+        </w:tabs>
+        <w:ind w:left="3600" w:hanging="360"/>
+      </w:pPr>
+      <w:rPr>
+        <w:rFonts w:ascii="Wingdings" w:hAnsi="Wingdings" w:hint="default"/>
+        <w:sz w:val="20"/>
+      </w:rPr>
+    </w:lvl>
+    <w:lvl w:ilvl="5" w:tentative="1">
+      <w:start w:val="1"/>
+      <w:numFmt w:val="bullet"/>
+      <w:lvlText w:val=""/>
+      <w:lvlJc w:val="left"/>
+      <w:pPr>
+        <w:tabs>
+          <w:tab w:val="num" w:pos="4320"/>
+        </w:tabs>
+        <w:ind w:left="4320" w:hanging="360"/>
+      </w:pPr>
+      <w:rPr>
+        <w:rFonts w:ascii="Wingdings" w:hAnsi="Wingdings" w:hint="default"/>
+        <w:sz w:val="20"/>
+      </w:rPr>
+    </w:lvl>
+    <w:lvl w:ilvl="6" w:tentative="1">
+      <w:start w:val="1"/>
+      <w:numFmt w:val="bullet"/>
+      <w:lvlText w:val=""/>
+      <w:lvlJc w:val="left"/>
+      <w:pPr>
+        <w:tabs>
+          <w:tab w:val="num" w:pos="5040"/>
+        </w:tabs>
+        <w:ind w:left="5040" w:hanging="360"/>
+      </w:pPr>
+      <w:rPr>
+        <w:rFonts w:ascii="Wingdings" w:hAnsi="Wingdings" w:hint="default"/>
+        <w:sz w:val="20"/>
+      </w:rPr>
+    </w:lvl>
+    <w:lvl w:ilvl="7" w:tentative="1">
+      <w:start w:val="1"/>
+      <w:numFmt w:val="bullet"/>
+      <w:lvlText w:val=""/>
+      <w:lvlJc w:val="left"/>
+      <w:pPr>
+        <w:tabs>
+          <w:tab w:val="num" w:pos="5760"/>
+        </w:tabs>
+        <w:ind w:left="5760" w:hanging="360"/>
+      </w:pPr>
+      <w:rPr>
+        <w:rFonts w:ascii="Wingdings" w:hAnsi="Wingdings" w:hint="default"/>
+        <w:sz w:val="20"/>
+      </w:rPr>
+    </w:lvl>
+    <w:lvl w:ilvl="8" w:tentative="1">
+      <w:start w:val="1"/>
+      <w:numFmt w:val="bullet"/>
+      <w:lvlText w:val=""/>
+      <w:lvlJc w:val="left"/>
+      <w:pPr>
+        <w:tabs>
+          <w:tab w:val="num" w:pos="6480"/>
+        </w:tabs>
+        <w:ind w:left="6480" w:hanging="360"/>
+      </w:pPr>
+      <w:rPr>
+        <w:rFonts w:ascii="Wingdings" w:hAnsi="Wingdings" w:hint="default"/>
+        <w:sz w:val="20"/>
+      </w:rPr>
+    </w:lvl>
+  </w:abstractNum>
+  <w:abstractNum w:abstractNumId="45" w15:restartNumberingAfterBreak="0">
+    <w:nsid w:val="6D7B5F4D"/>
+    <w:multiLevelType w:val="multilevel"/>
+    <w:tmpl w:val="A33A65DE"/>
+    <w:lvl w:ilvl="0">
+      <w:start w:val="1"/>
+      <w:numFmt w:val="bullet"/>
+      <w:lvlText w:val=""/>
+      <w:lvlJc w:val="left"/>
+      <w:pPr>
+        <w:tabs>
+          <w:tab w:val="num" w:pos="720"/>
+        </w:tabs>
+        <w:ind w:left="720" w:hanging="360"/>
+      </w:pPr>
+      <w:rPr>
+        <w:rFonts w:ascii="Symbol" w:hAnsi="Symbol" w:hint="default"/>
+        <w:sz w:val="20"/>
+      </w:rPr>
+    </w:lvl>
+    <w:lvl w:ilvl="1" w:tentative="1">
+      <w:start w:val="1"/>
+      <w:numFmt w:val="bullet"/>
+      <w:lvlText w:val="o"/>
+      <w:lvlJc w:val="left"/>
+      <w:pPr>
+        <w:tabs>
+          <w:tab w:val="num" w:pos="1440"/>
+        </w:tabs>
+        <w:ind w:left="1440" w:hanging="360"/>
+      </w:pPr>
+      <w:rPr>
+        <w:rFonts w:ascii="Courier New" w:hAnsi="Courier New" w:hint="default"/>
+        <w:sz w:val="20"/>
+      </w:rPr>
+    </w:lvl>
+    <w:lvl w:ilvl="2" w:tentative="1">
+      <w:start w:val="1"/>
+      <w:numFmt w:val="bullet"/>
+      <w:lvlText w:val=""/>
+      <w:lvlJc w:val="left"/>
+      <w:pPr>
+        <w:tabs>
+          <w:tab w:val="num" w:pos="2160"/>
+        </w:tabs>
+        <w:ind w:left="2160" w:hanging="360"/>
+      </w:pPr>
+      <w:rPr>
+        <w:rFonts w:ascii="Wingdings" w:hAnsi="Wingdings" w:hint="default"/>
+        <w:sz w:val="20"/>
+      </w:rPr>
+    </w:lvl>
+    <w:lvl w:ilvl="3" w:tentative="1">
+      <w:start w:val="1"/>
+      <w:numFmt w:val="bullet"/>
+      <w:lvlText w:val=""/>
+      <w:lvlJc w:val="left"/>
+      <w:pPr>
+        <w:tabs>
+          <w:tab w:val="num" w:pos="2880"/>
+        </w:tabs>
+        <w:ind w:left="2880" w:hanging="360"/>
+      </w:pPr>
+      <w:rPr>
+        <w:rFonts w:ascii="Wingdings" w:hAnsi="Wingdings" w:hint="default"/>
+        <w:sz w:val="20"/>
+      </w:rPr>
+    </w:lvl>
+    <w:lvl w:ilvl="4" w:tentative="1">
+      <w:start w:val="1"/>
+      <w:numFmt w:val="bullet"/>
+      <w:lvlText w:val=""/>
+      <w:lvlJc w:val="left"/>
+      <w:pPr>
+        <w:tabs>
+          <w:tab w:val="num" w:pos="3600"/>
+        </w:tabs>
+        <w:ind w:left="3600" w:hanging="360"/>
+      </w:pPr>
+      <w:rPr>
+        <w:rFonts w:ascii="Wingdings" w:hAnsi="Wingdings" w:hint="default"/>
+        <w:sz w:val="20"/>
+      </w:rPr>
+    </w:lvl>
+    <w:lvl w:ilvl="5" w:tentative="1">
+      <w:start w:val="1"/>
+      <w:numFmt w:val="bullet"/>
+      <w:lvlText w:val=""/>
+      <w:lvlJc w:val="left"/>
+      <w:pPr>
+        <w:tabs>
+          <w:tab w:val="num" w:pos="4320"/>
+        </w:tabs>
+        <w:ind w:left="4320" w:hanging="360"/>
+      </w:pPr>
+      <w:rPr>
+        <w:rFonts w:ascii="Wingdings" w:hAnsi="Wingdings" w:hint="default"/>
+        <w:sz w:val="20"/>
+      </w:rPr>
+    </w:lvl>
+    <w:lvl w:ilvl="6" w:tentative="1">
+      <w:start w:val="1"/>
+      <w:numFmt w:val="bullet"/>
+      <w:lvlText w:val=""/>
+      <w:lvlJc w:val="left"/>
+      <w:pPr>
+        <w:tabs>
+          <w:tab w:val="num" w:pos="5040"/>
+        </w:tabs>
+        <w:ind w:left="5040" w:hanging="360"/>
+      </w:pPr>
+      <w:rPr>
+        <w:rFonts w:ascii="Wingdings" w:hAnsi="Wingdings" w:hint="default"/>
+        <w:sz w:val="20"/>
+      </w:rPr>
+    </w:lvl>
+    <w:lvl w:ilvl="7" w:tentative="1">
+      <w:start w:val="1"/>
+      <w:numFmt w:val="bullet"/>
+      <w:lvlText w:val=""/>
+      <w:lvlJc w:val="left"/>
+      <w:pPr>
+        <w:tabs>
+          <w:tab w:val="num" w:pos="5760"/>
+        </w:tabs>
+        <w:ind w:left="5760" w:hanging="360"/>
+      </w:pPr>
+      <w:rPr>
+        <w:rFonts w:ascii="Wingdings" w:hAnsi="Wingdings" w:hint="default"/>
+        <w:sz w:val="20"/>
+      </w:rPr>
+    </w:lvl>
+    <w:lvl w:ilvl="8" w:tentative="1">
+      <w:start w:val="1"/>
+      <w:numFmt w:val="bullet"/>
+      <w:lvlText w:val=""/>
+      <w:lvlJc w:val="left"/>
+      <w:pPr>
+        <w:tabs>
+          <w:tab w:val="num" w:pos="6480"/>
+        </w:tabs>
+        <w:ind w:left="6480" w:hanging="360"/>
+      </w:pPr>
+      <w:rPr>
+        <w:rFonts w:ascii="Wingdings" w:hAnsi="Wingdings" w:hint="default"/>
+        <w:sz w:val="20"/>
+      </w:rPr>
+    </w:lvl>
+  </w:abstractNum>
+  <w:abstractNum w:abstractNumId="46" w15:restartNumberingAfterBreak="0">
     <w:nsid w:val="6F48641A"/>
     <w:multiLevelType w:val="multilevel"/>
     <w:tmpl w:val="EBCED1FC"/>
@@ -14482,7 +16510,7 @@
       </w:rPr>
     </w:lvl>
   </w:abstractNum>
-  <w:abstractNum w:abstractNumId="40" w15:restartNumberingAfterBreak="0">
+  <w:abstractNum w:abstractNumId="47" w15:restartNumberingAfterBreak="0">
     <w:nsid w:val="705D7768"/>
     <w:multiLevelType w:val="multilevel"/>
     <w:tmpl w:val="213EBAFC"/>
@@ -14631,7 +16659,156 @@
       </w:rPr>
     </w:lvl>
   </w:abstractNum>
-  <w:abstractNum w:abstractNumId="41" w15:restartNumberingAfterBreak="0">
+  <w:abstractNum w:abstractNumId="48" w15:restartNumberingAfterBreak="0">
+    <w:nsid w:val="73303926"/>
+    <w:multiLevelType w:val="multilevel"/>
+    <w:tmpl w:val="669A79FC"/>
+    <w:lvl w:ilvl="0">
+      <w:start w:val="1"/>
+      <w:numFmt w:val="bullet"/>
+      <w:lvlText w:val=""/>
+      <w:lvlJc w:val="left"/>
+      <w:pPr>
+        <w:tabs>
+          <w:tab w:val="num" w:pos="720"/>
+        </w:tabs>
+        <w:ind w:left="720" w:hanging="360"/>
+      </w:pPr>
+      <w:rPr>
+        <w:rFonts w:ascii="Symbol" w:hAnsi="Symbol" w:hint="default"/>
+        <w:sz w:val="20"/>
+      </w:rPr>
+    </w:lvl>
+    <w:lvl w:ilvl="1" w:tentative="1">
+      <w:start w:val="1"/>
+      <w:numFmt w:val="bullet"/>
+      <w:lvlText w:val="o"/>
+      <w:lvlJc w:val="left"/>
+      <w:pPr>
+        <w:tabs>
+          <w:tab w:val="num" w:pos="1440"/>
+        </w:tabs>
+        <w:ind w:left="1440" w:hanging="360"/>
+      </w:pPr>
+      <w:rPr>
+        <w:rFonts w:ascii="Courier New" w:hAnsi="Courier New" w:hint="default"/>
+        <w:sz w:val="20"/>
+      </w:rPr>
+    </w:lvl>
+    <w:lvl w:ilvl="2" w:tentative="1">
+      <w:start w:val="1"/>
+      <w:numFmt w:val="bullet"/>
+      <w:lvlText w:val=""/>
+      <w:lvlJc w:val="left"/>
+      <w:pPr>
+        <w:tabs>
+          <w:tab w:val="num" w:pos="2160"/>
+        </w:tabs>
+        <w:ind w:left="2160" w:hanging="360"/>
+      </w:pPr>
+      <w:rPr>
+        <w:rFonts w:ascii="Wingdings" w:hAnsi="Wingdings" w:hint="default"/>
+        <w:sz w:val="20"/>
+      </w:rPr>
+    </w:lvl>
+    <w:lvl w:ilvl="3" w:tentative="1">
+      <w:start w:val="1"/>
+      <w:numFmt w:val="bullet"/>
+      <w:lvlText w:val=""/>
+      <w:lvlJc w:val="left"/>
+      <w:pPr>
+        <w:tabs>
+          <w:tab w:val="num" w:pos="2880"/>
+        </w:tabs>
+        <w:ind w:left="2880" w:hanging="360"/>
+      </w:pPr>
+      <w:rPr>
+        <w:rFonts w:ascii="Wingdings" w:hAnsi="Wingdings" w:hint="default"/>
+        <w:sz w:val="20"/>
+      </w:rPr>
+    </w:lvl>
+    <w:lvl w:ilvl="4" w:tentative="1">
+      <w:start w:val="1"/>
+      <w:numFmt w:val="bullet"/>
+      <w:lvlText w:val=""/>
+      <w:lvlJc w:val="left"/>
+      <w:pPr>
+        <w:tabs>
+          <w:tab w:val="num" w:pos="3600"/>
+        </w:tabs>
+        <w:ind w:left="3600" w:hanging="360"/>
+      </w:pPr>
+      <w:rPr>
+        <w:rFonts w:ascii="Wingdings" w:hAnsi="Wingdings" w:hint="default"/>
+        <w:sz w:val="20"/>
+      </w:rPr>
+    </w:lvl>
+    <w:lvl w:ilvl="5" w:tentative="1">
+      <w:start w:val="1"/>
+      <w:numFmt w:val="bullet"/>
+      <w:lvlText w:val=""/>
+      <w:lvlJc w:val="left"/>
+      <w:pPr>
+        <w:tabs>
+          <w:tab w:val="num" w:pos="4320"/>
+        </w:tabs>
+        <w:ind w:left="4320" w:hanging="360"/>
+      </w:pPr>
+      <w:rPr>
+        <w:rFonts w:ascii="Wingdings" w:hAnsi="Wingdings" w:hint="default"/>
+        <w:sz w:val="20"/>
+      </w:rPr>
+    </w:lvl>
+    <w:lvl w:ilvl="6" w:tentative="1">
+      <w:start w:val="1"/>
+      <w:numFmt w:val="bullet"/>
+      <w:lvlText w:val=""/>
+      <w:lvlJc w:val="left"/>
+      <w:pPr>
+        <w:tabs>
+          <w:tab w:val="num" w:pos="5040"/>
+        </w:tabs>
+        <w:ind w:left="5040" w:hanging="360"/>
+      </w:pPr>
+      <w:rPr>
+        <w:rFonts w:ascii="Wingdings" w:hAnsi="Wingdings" w:hint="default"/>
+        <w:sz w:val="20"/>
+      </w:rPr>
+    </w:lvl>
+    <w:lvl w:ilvl="7" w:tentative="1">
+      <w:start w:val="1"/>
+      <w:numFmt w:val="bullet"/>
+      <w:lvlText w:val=""/>
+      <w:lvlJc w:val="left"/>
+      <w:pPr>
+        <w:tabs>
+          <w:tab w:val="num" w:pos="5760"/>
+        </w:tabs>
+        <w:ind w:left="5760" w:hanging="360"/>
+      </w:pPr>
+      <w:rPr>
+        <w:rFonts w:ascii="Wingdings" w:hAnsi="Wingdings" w:hint="default"/>
+        <w:sz w:val="20"/>
+      </w:rPr>
+    </w:lvl>
+    <w:lvl w:ilvl="8" w:tentative="1">
+      <w:start w:val="1"/>
+      <w:numFmt w:val="bullet"/>
+      <w:lvlText w:val=""/>
+      <w:lvlJc w:val="left"/>
+      <w:pPr>
+        <w:tabs>
+          <w:tab w:val="num" w:pos="6480"/>
+        </w:tabs>
+        <w:ind w:left="6480" w:hanging="360"/>
+      </w:pPr>
+      <w:rPr>
+        <w:rFonts w:ascii="Wingdings" w:hAnsi="Wingdings" w:hint="default"/>
+        <w:sz w:val="20"/>
+      </w:rPr>
+    </w:lvl>
+  </w:abstractNum>
+  <w:abstractNum w:abstractNumId="49" w15:restartNumberingAfterBreak="0">
     <w:nsid w:val="73375913"/>
     <w:multiLevelType w:val="multilevel"/>
     <w:tmpl w:val="D12286B8"/>
@@ -14780,7 +16957,7 @@
       </w:rPr>
     </w:lvl>
   </w:abstractNum>
-  <w:abstractNum w:abstractNumId="42" w15:restartNumberingAfterBreak="0">
+  <w:abstractNum w:abstractNumId="50" w15:restartNumberingAfterBreak="0">
     <w:nsid w:val="735C629D"/>
     <w:multiLevelType w:val="multilevel"/>
     <w:tmpl w:val="DF72AF94"/>
@@ -14929,7 +17106,7 @@
       </w:rPr>
     </w:lvl>
   </w:abstractNum>
-  <w:abstractNum w:abstractNumId="43" w15:restartNumberingAfterBreak="0">
+  <w:abstractNum w:abstractNumId="51" w15:restartNumberingAfterBreak="0">
     <w:nsid w:val="74A22D75"/>
     <w:multiLevelType w:val="multilevel"/>
     <w:tmpl w:val="16284832"/>
@@ -15078,7 +17255,7 @@
       </w:rPr>
     </w:lvl>
   </w:abstractNum>
-  <w:abstractNum w:abstractNumId="44" w15:restartNumberingAfterBreak="0">
+  <w:abstractNum w:abstractNumId="52" w15:restartNumberingAfterBreak="0">
     <w:nsid w:val="765F7ED1"/>
     <w:multiLevelType w:val="multilevel"/>
     <w:tmpl w:val="DB445FF8"/>
@@ -15227,7 +17404,7 @@
       </w:rPr>
     </w:lvl>
   </w:abstractNum>
-  <w:abstractNum w:abstractNumId="45" w15:restartNumberingAfterBreak="0">
+  <w:abstractNum w:abstractNumId="53" w15:restartNumberingAfterBreak="0">
     <w:nsid w:val="79D94523"/>
     <w:multiLevelType w:val="multilevel"/>
     <w:tmpl w:val="30569A9A"/>
@@ -15376,7 +17553,7 @@
       </w:rPr>
     </w:lvl>
   </w:abstractNum>
-  <w:abstractNum w:abstractNumId="46" w15:restartNumberingAfterBreak="0">
+  <w:abstractNum w:abstractNumId="54" w15:restartNumberingAfterBreak="0">
     <w:nsid w:val="7A3F1B01"/>
     <w:multiLevelType w:val="multilevel"/>
     <w:tmpl w:val="3C40E6F0"/>
@@ -15525,7 +17702,7 @@
       </w:rPr>
     </w:lvl>
   </w:abstractNum>
-  <w:abstractNum w:abstractNumId="47" w15:restartNumberingAfterBreak="0">
+  <w:abstractNum w:abstractNumId="55" w15:restartNumberingAfterBreak="0">
     <w:nsid w:val="7FED7E26"/>
     <w:multiLevelType w:val="multilevel"/>
     <w:tmpl w:val="92DA37A4"/>
@@ -15642,145 +17819,169 @@
     <w:abstractNumId w:val="3"/>
   </w:num>
   <w:num w:numId="2" w16cid:durableId="1967159074">
-    <w:abstractNumId w:val="24"/>
+    <w:abstractNumId w:val="27"/>
   </w:num>
   <w:num w:numId="3" w16cid:durableId="415443521">
-    <w:abstractNumId w:val="11"/>
+    <w:abstractNumId w:val="13"/>
   </w:num>
   <w:num w:numId="4" w16cid:durableId="527984693">
-    <w:abstractNumId w:val="15"/>
+    <w:abstractNumId w:val="17"/>
   </w:num>
   <w:num w:numId="5" w16cid:durableId="1079139203">
     <w:abstractNumId w:val="0"/>
   </w:num>
   <w:num w:numId="6" w16cid:durableId="517238141">
-    <w:abstractNumId w:val="44"/>
+    <w:abstractNumId w:val="52"/>
   </w:num>
   <w:num w:numId="7" w16cid:durableId="627587993">
+    <w:abstractNumId w:val="10"/>
+  </w:num>
+  <w:num w:numId="8" w16cid:durableId="1283540272">
+    <w:abstractNumId w:val="12"/>
+  </w:num>
+  <w:num w:numId="9" w16cid:durableId="2114858553">
+    <w:abstractNumId w:val="16"/>
+  </w:num>
+  <w:num w:numId="10" w16cid:durableId="2126804543">
+    <w:abstractNumId w:val="55"/>
+  </w:num>
+  <w:num w:numId="11" w16cid:durableId="1055860700">
+    <w:abstractNumId w:val="11"/>
+  </w:num>
+  <w:num w:numId="12" w16cid:durableId="2018851209">
+    <w:abstractNumId w:val="42"/>
+  </w:num>
+  <w:num w:numId="13" w16cid:durableId="1691956992">
+    <w:abstractNumId w:val="47"/>
+  </w:num>
+  <w:num w:numId="14" w16cid:durableId="1470392285">
+    <w:abstractNumId w:val="19"/>
+  </w:num>
+  <w:num w:numId="15" w16cid:durableId="1040547192">
+    <w:abstractNumId w:val="36"/>
+  </w:num>
+  <w:num w:numId="16" w16cid:durableId="2121145630">
+    <w:abstractNumId w:val="5"/>
+  </w:num>
+  <w:num w:numId="17" w16cid:durableId="1077896694">
+    <w:abstractNumId w:val="29"/>
+  </w:num>
+  <w:num w:numId="18" w16cid:durableId="1768578537">
+    <w:abstractNumId w:val="34"/>
+  </w:num>
+  <w:num w:numId="19" w16cid:durableId="1043673867">
+    <w:abstractNumId w:val="38"/>
+  </w:num>
+  <w:num w:numId="20" w16cid:durableId="1411657838">
+    <w:abstractNumId w:val="41"/>
+  </w:num>
+  <w:num w:numId="21" w16cid:durableId="1973635355">
+    <w:abstractNumId w:val="15"/>
+  </w:num>
+  <w:num w:numId="22" w16cid:durableId="1555504226">
+    <w:abstractNumId w:val="20"/>
+  </w:num>
+  <w:num w:numId="23" w16cid:durableId="1997106866">
     <w:abstractNumId w:val="8"/>
   </w:num>
-  <w:num w:numId="8" w16cid:durableId="1283540272">
-    <w:abstractNumId w:val="10"/>
+  <w:num w:numId="24" w16cid:durableId="1459765968">
+    <w:abstractNumId w:val="43"/>
   </w:num>
-  <w:num w:numId="9" w16cid:durableId="2114858553">
+  <w:num w:numId="25" w16cid:durableId="425616567">
+    <w:abstractNumId w:val="51"/>
+  </w:num>
+  <w:num w:numId="26" w16cid:durableId="2082825149">
+    <w:abstractNumId w:val="31"/>
+  </w:num>
+  <w:num w:numId="27" w16cid:durableId="2053991490">
     <w:abstractNumId w:val="14"/>
   </w:num>
-  <w:num w:numId="10" w16cid:durableId="2126804543">
-    <w:abstractNumId w:val="47"/>
+  <w:num w:numId="28" w16cid:durableId="468668663">
+    <w:abstractNumId w:val="54"/>
   </w:num>
-  <w:num w:numId="11" w16cid:durableId="1055860700">
+  <w:num w:numId="29" w16cid:durableId="393621789">
+    <w:abstractNumId w:val="28"/>
+  </w:num>
+  <w:num w:numId="30" w16cid:durableId="950667762">
     <w:abstractNumId w:val="9"/>
   </w:num>
-  <w:num w:numId="12" w16cid:durableId="2018851209">
-    <w:abstractNumId w:val="37"/>
+  <w:num w:numId="31" w16cid:durableId="428043416">
+    <w:abstractNumId w:val="24"/>
   </w:num>
-  <w:num w:numId="13" w16cid:durableId="1691956992">
+  <w:num w:numId="32" w16cid:durableId="1217425348">
     <w:abstractNumId w:val="40"/>
   </w:num>
-  <w:num w:numId="14" w16cid:durableId="1470392285">
-    <w:abstractNumId w:val="17"/>
+  <w:num w:numId="33" w16cid:durableId="1924144919">
+    <w:abstractNumId w:val="49"/>
   </w:num>
-  <w:num w:numId="15" w16cid:durableId="1040547192">
-    <w:abstractNumId w:val="33"/>
-  </w:num>
-  <w:num w:numId="16" w16cid:durableId="2121145630">
-    <w:abstractNumId w:val="4"/>
-  </w:num>
-  <w:num w:numId="17" w16cid:durableId="1077896694">
-    <w:abstractNumId w:val="26"/>
-  </w:num>
-  <w:num w:numId="18" w16cid:durableId="1768578537">
-    <w:abstractNumId w:val="31"/>
-  </w:num>
-  <w:num w:numId="19" w16cid:durableId="1043673867">
-    <w:abstractNumId w:val="34"/>
-  </w:num>
-  <w:num w:numId="20" w16cid:durableId="1411657838">
-    <w:abstractNumId w:val="36"/>
-  </w:num>
-  <w:num w:numId="21" w16cid:durableId="1973635355">
-    <w:abstractNumId w:val="13"/>
-  </w:num>
-  <w:num w:numId="22" w16cid:durableId="1555504226">
-    <w:abstractNumId w:val="18"/>
-  </w:num>
-  <w:num w:numId="23" w16cid:durableId="1997106866">
-    <w:abstractNumId w:val="6"/>
-  </w:num>
-  <w:num w:numId="24" w16cid:durableId="1459765968">
-    <w:abstractNumId w:val="38"/>
-  </w:num>
-  <w:num w:numId="25" w16cid:durableId="425616567">
-    <w:abstractNumId w:val="43"/>
-  </w:num>
-  <w:num w:numId="26" w16cid:durableId="2082825149">
-    <w:abstractNumId w:val="28"/>
-  </w:num>
-  <w:num w:numId="27" w16cid:durableId="2053991490">
-    <w:abstractNumId w:val="12"/>
-  </w:num>
-  <w:num w:numId="28" w16cid:durableId="468668663">
+  <w:num w:numId="34" w16cid:durableId="936208008">
     <w:abstractNumId w:val="46"/>
   </w:num>
-  <w:num w:numId="29" w16cid:durableId="393621789">
-    <w:abstractNumId w:val="25"/>
-  </w:num>
-  <w:num w:numId="30" w16cid:durableId="950667762">
-    <w:abstractNumId w:val="7"/>
-  </w:num>
-  <w:num w:numId="31" w16cid:durableId="428043416">
-    <w:abstractNumId w:val="21"/>
-  </w:num>
-  <w:num w:numId="32" w16cid:durableId="1217425348">
-    <w:abstractNumId w:val="35"/>
-  </w:num>
-  <w:num w:numId="33" w16cid:durableId="1924144919">
-    <w:abstractNumId w:val="41"/>
-  </w:num>
-  <w:num w:numId="34" w16cid:durableId="936208008">
-    <w:abstractNumId w:val="39"/>
-  </w:num>
   <w:num w:numId="35" w16cid:durableId="18901570">
-    <w:abstractNumId w:val="20"/>
+    <w:abstractNumId w:val="23"/>
   </w:num>
   <w:num w:numId="36" w16cid:durableId="1647587704">
-    <w:abstractNumId w:val="16"/>
+    <w:abstractNumId w:val="18"/>
   </w:num>
   <w:num w:numId="37" w16cid:durableId="1440029854">
     <w:abstractNumId w:val="1"/>
   </w:num>
   <w:num w:numId="38" w16cid:durableId="2127042050">
-    <w:abstractNumId w:val="5"/>
+    <w:abstractNumId w:val="7"/>
   </w:num>
   <w:num w:numId="39" w16cid:durableId="886914925">
-    <w:abstractNumId w:val="42"/>
+    <w:abstractNumId w:val="50"/>
   </w:num>
   <w:num w:numId="40" w16cid:durableId="1135024184">
-    <w:abstractNumId w:val="45"/>
+    <w:abstractNumId w:val="53"/>
   </w:num>
   <w:num w:numId="41" w16cid:durableId="1996294896">
-    <w:abstractNumId w:val="22"/>
+    <w:abstractNumId w:val="25"/>
   </w:num>
   <w:num w:numId="42" w16cid:durableId="97217781">
-    <w:abstractNumId w:val="23"/>
+    <w:abstractNumId w:val="26"/>
   </w:num>
   <w:num w:numId="43" w16cid:durableId="949819174">
-    <w:abstractNumId w:val="27"/>
+    <w:abstractNumId w:val="30"/>
   </w:num>
   <w:num w:numId="44" w16cid:durableId="1998916984">
-    <w:abstractNumId w:val="29"/>
+    <w:abstractNumId w:val="32"/>
   </w:num>
   <w:num w:numId="45" w16cid:durableId="1236279405">
-    <w:abstractNumId w:val="32"/>
+    <w:abstractNumId w:val="35"/>
   </w:num>
   <w:num w:numId="46" w16cid:durableId="880171468">
-    <w:abstractNumId w:val="19"/>
+    <w:abstractNumId w:val="21"/>
   </w:num>
   <w:num w:numId="47" w16cid:durableId="1605379598">
     <w:abstractNumId w:val="2"/>
   </w:num>
   <w:num w:numId="48" w16cid:durableId="572470227">
-    <w:abstractNumId w:val="30"/>
+    <w:abstractNumId w:val="33"/>
+  </w:num>
+  <w:num w:numId="49" w16cid:durableId="1629780969">
+    <w:abstractNumId w:val="44"/>
+  </w:num>
+  <w:num w:numId="50" w16cid:durableId="1674986458">
+    <w:abstractNumId w:val="39"/>
+  </w:num>
+  <w:num w:numId="51" w16cid:durableId="1598636805">
+    <w:abstractNumId w:val="22"/>
+  </w:num>
+  <w:num w:numId="52" w16cid:durableId="1090199810">
+    <w:abstractNumId w:val="37"/>
+  </w:num>
+  <w:num w:numId="53" w16cid:durableId="609438860">
+    <w:abstractNumId w:val="6"/>
+  </w:num>
+  <w:num w:numId="54" w16cid:durableId="738868801">
+    <w:abstractNumId w:val="45"/>
+  </w:num>
+  <w:num w:numId="55" w16cid:durableId="305358964">
+    <w:abstractNumId w:val="48"/>
+  </w:num>
+  <w:num w:numId="56" w16cid:durableId="381832572">
+    <w:abstractNumId w:val="4"/>
   </w:num>
   <w:numIdMacAtCleanup w:val="48"/>
 </w:numbering>

</xml_diff>